<commit_message>
# Commits: # 1. Formats Modifed.
</commit_message>
<xml_diff>
--- a/rst/052201705111310硕士学位论文-FomatsModified.docx
+++ b/rst/052201705111310硕士学位论文-FomatsModified.docx
@@ -1134,7 +1134,7 @@
               <w:spacing w:line="440" w:lineRule="atLeast"/>
               <w:jc w:val="distribute"/>
               <w:rPr>
-                <w:rFonts w:eastAsia="黑体" w:hint="eastAsia"/>
+                <w:rFonts w:eastAsia="黑体"/>
                 <w:color w:val="000000"/>
                 <w:sz w:val="28"/>
               </w:rPr>
@@ -4175,6 +4175,11 @@
     <w:sdt>
       <w:sdtPr>
         <w:rPr>
+          <w:rFonts w:eastAsia="黑体"/>
+          <w:b/>
+          <w:bCs w:val="0"/>
+          <w:sz w:val="21"/>
+          <w:szCs w:val="24"/>
           <w:lang w:val="zh-CN"/>
         </w:rPr>
         <w:id w:val="44675415"/>
@@ -4185,9 +4190,6 @@
       </w:sdtPr>
       <w:sdtEndPr>
         <w:rPr>
-          <w:bCs w:val="0"/>
-          <w:sz w:val="21"/>
-          <w:szCs w:val="24"/>
           <w:lang w:val="en-US"/>
         </w:rPr>
       </w:sdtEndPr>
@@ -12440,8 +12442,8 @@
         <w:spacing w:before="223" w:after="223"/>
       </w:pPr>
       <w:bookmarkStart w:id="77" w:name="_Toc476602563"/>
-      <w:bookmarkStart w:id="78" w:name="_Toc476341124"/>
-      <w:bookmarkStart w:id="79" w:name="_Toc482270067"/>
+      <w:bookmarkStart w:id="78" w:name="_Toc482270067"/>
+      <w:bookmarkStart w:id="79" w:name="_Toc476341124"/>
       <w:r>
         <w:rPr>
           <w:rFonts w:hint="eastAsia"/>
@@ -12455,7 +12457,7 @@
         </w:rPr>
         <w:t>推荐</w:t>
       </w:r>
-      <w:bookmarkEnd w:id="79"/>
+      <w:bookmarkEnd w:id="78"/>
     </w:p>
     <w:p>
       <w:pPr>
@@ -12480,7 +12482,7 @@
         </w:rPr>
         <w:t>CDL, Collaborative Deep Learning</w:t>
       </w:r>
-      <w:bookmarkEnd w:id="78"/>
+      <w:bookmarkEnd w:id="79"/>
       <w:r>
         <w:rPr>
           <w:rFonts w:hint="eastAsia"/>
@@ -12847,7 +12849,7 @@
           <v:shape id="_x0000_i1026" type="#_x0000_t75" style="width:44.25pt;height:18.75pt" o:ole="">
             <v:imagedata r:id="rId21" o:title=""/>
           </v:shape>
-          <o:OLEObject Type="Embed" ProgID="Equation.3" ShapeID="_x0000_i1026" DrawAspect="Content" ObjectID="_1556016836" r:id="rId22"/>
+          <o:OLEObject Type="Embed" ProgID="Equation.3" ShapeID="_x0000_i1026" DrawAspect="Content" ObjectID="_1556014916" r:id="rId22"/>
         </w:object>
       </w:r>
       <w:r>
@@ -12888,7 +12890,7 @@
           <v:shape id="_x0000_i1027" type="#_x0000_t75" style="width:56.25pt;height:18.75pt" o:ole="">
             <v:imagedata r:id="rId23" o:title=""/>
           </v:shape>
-          <o:OLEObject Type="Embed" ProgID="Equation.DSMT4" ShapeID="_x0000_i1027" DrawAspect="Content" ObjectID="_1556016837" r:id="rId24"/>
+          <o:OLEObject Type="Embed" ProgID="Equation.DSMT4" ShapeID="_x0000_i1027" DrawAspect="Content" ObjectID="_1556014917" r:id="rId24"/>
         </w:object>
       </w:r>
       <w:r>
@@ -12911,7 +12913,7 @@
           <v:shape id="_x0000_i1028" type="#_x0000_t75" style="width:9pt;height:14.25pt" o:ole="">
             <v:imagedata r:id="rId25" o:title=""/>
           </v:shape>
-          <o:OLEObject Type="Embed" ProgID="Equation.3" ShapeID="_x0000_i1028" DrawAspect="Content" ObjectID="_1556016838" r:id="rId26"/>
+          <o:OLEObject Type="Embed" ProgID="Equation.3" ShapeID="_x0000_i1028" DrawAspect="Content" ObjectID="_1556014918" r:id="rId26"/>
         </w:object>
       </w:r>
       <w:r>
@@ -12928,7 +12930,7 @@
           <v:shape id="_x0000_i1029" type="#_x0000_t75" style="width:11.25pt;height:11.25pt" o:ole="">
             <v:imagedata r:id="rId27" o:title=""/>
           </v:shape>
-          <o:OLEObject Type="Embed" ProgID="Equation.3" ShapeID="_x0000_i1029" DrawAspect="Content" ObjectID="_1556016839" r:id="rId28"/>
+          <o:OLEObject Type="Embed" ProgID="Equation.3" ShapeID="_x0000_i1029" DrawAspect="Content" ObjectID="_1556014919" r:id="rId28"/>
         </w:object>
       </w:r>
       <w:r>
@@ -13011,7 +13013,7 @@
                 <v:shape id="_x0000_i1030" type="#_x0000_t75" style="width:342pt;height:99.75pt" o:ole="">
                   <v:imagedata r:id="rId29" o:title=""/>
                 </v:shape>
-                <o:OLEObject Type="Embed" ProgID="Visio.Drawing.11" ShapeID="_x0000_i1030" DrawAspect="Content" ObjectID="_1556016840" r:id="rId30"/>
+                <o:OLEObject Type="Embed" ProgID="Visio.Drawing.11" ShapeID="_x0000_i1030" DrawAspect="Content" ObjectID="_1556014920" r:id="rId30"/>
               </w:object>
             </w:r>
           </w:p>
@@ -13144,7 +13146,7 @@
                 <v:shape id="_x0000_i1031" type="#_x0000_t75" style="width:201.75pt;height:240pt" o:ole="">
                   <v:imagedata r:id="rId31" o:title=""/>
                 </v:shape>
-                <o:OLEObject Type="Embed" ProgID="Visio.Drawing.11" ShapeID="_x0000_i1031" DrawAspect="Content" ObjectID="_1556016841" r:id="rId32"/>
+                <o:OLEObject Type="Embed" ProgID="Visio.Drawing.11" ShapeID="_x0000_i1031" DrawAspect="Content" ObjectID="_1556014921" r:id="rId32"/>
               </w:object>
             </w:r>
           </w:p>
@@ -13163,7 +13165,7 @@
                 <v:shape id="_x0000_i1032" type="#_x0000_t75" style="width:160.5pt;height:93.75pt" o:ole="">
                   <v:imagedata r:id="rId33" o:title=""/>
                 </v:shape>
-                <o:OLEObject Type="Embed" ProgID="Visio.Drawing.11" ShapeID="_x0000_i1032" DrawAspect="Content" ObjectID="_1556016842" r:id="rId34"/>
+                <o:OLEObject Type="Embed" ProgID="Visio.Drawing.11" ShapeID="_x0000_i1032" DrawAspect="Content" ObjectID="_1556014922" r:id="rId34"/>
               </w:object>
             </w:r>
           </w:p>
@@ -13396,7 +13398,7 @@
                 <v:shape id="_x0000_i1033" type="#_x0000_t75" style="width:79.5pt;height:33.75pt" o:ole="">
                   <v:imagedata r:id="rId35" o:title=""/>
                 </v:shape>
-                <o:OLEObject Type="Embed" ProgID="Equation.DSMT4" ShapeID="_x0000_i1033" DrawAspect="Content" ObjectID="_1556016843" r:id="rId36"/>
+                <o:OLEObject Type="Embed" ProgID="Equation.DSMT4" ShapeID="_x0000_i1033" DrawAspect="Content" ObjectID="_1556014923" r:id="rId36"/>
               </w:object>
             </w:r>
           </w:p>
@@ -13486,7 +13488,7 @@
                 <v:shape id="_x0000_i1034" type="#_x0000_t75" style="width:128.25pt;height:18.75pt" o:ole="">
                   <v:imagedata r:id="rId37" o:title=""/>
                 </v:shape>
-                <o:OLEObject Type="Embed" ProgID="Equation.DSMT4" ShapeID="_x0000_i1034" DrawAspect="Content" ObjectID="_1556016844" r:id="rId38"/>
+                <o:OLEObject Type="Embed" ProgID="Equation.DSMT4" ShapeID="_x0000_i1034" DrawAspect="Content" ObjectID="_1556014924" r:id="rId38"/>
               </w:object>
             </w:r>
           </w:p>
@@ -13523,7 +13525,7 @@
                 <v:shape id="_x0000_i1035" type="#_x0000_t75" style="width:132.75pt;height:18.75pt" o:ole="">
                   <v:imagedata r:id="rId39" o:title=""/>
                 </v:shape>
-                <o:OLEObject Type="Embed" ProgID="Equation.DSMT4" ShapeID="_x0000_i1035" DrawAspect="Content" ObjectID="_1556016845" r:id="rId40"/>
+                <o:OLEObject Type="Embed" ProgID="Equation.DSMT4" ShapeID="_x0000_i1035" DrawAspect="Content" ObjectID="_1556014925" r:id="rId40"/>
               </w:object>
             </w:r>
           </w:p>
@@ -13561,7 +13563,7 @@
           <v:shape id="_x0000_i1036" type="#_x0000_t75" style="width:11.25pt;height:15.75pt" o:ole="">
             <v:imagedata r:id="rId41" o:title=""/>
           </v:shape>
-          <o:OLEObject Type="Embed" ProgID="Equation.3" ShapeID="_x0000_i1036" DrawAspect="Content" ObjectID="_1556016846" r:id="rId42"/>
+          <o:OLEObject Type="Embed" ProgID="Equation.3" ShapeID="_x0000_i1036" DrawAspect="Content" ObjectID="_1556014926" r:id="rId42"/>
         </w:object>
       </w:r>
       <w:r>
@@ -13581,7 +13583,7 @@
           <v:shape id="_x0000_i1037" type="#_x0000_t75" style="width:51.75pt;height:18.75pt" o:ole="">
             <v:imagedata r:id="rId43" o:title=""/>
           </v:shape>
-          <o:OLEObject Type="Embed" ProgID="Equation.DSMT4" ShapeID="_x0000_i1037" DrawAspect="Content" ObjectID="_1556016847" r:id="rId44"/>
+          <o:OLEObject Type="Embed" ProgID="Equation.DSMT4" ShapeID="_x0000_i1037" DrawAspect="Content" ObjectID="_1556014927" r:id="rId44"/>
         </w:object>
       </w:r>
       <w:r>
@@ -13598,7 +13600,7 @@
           <v:shape id="_x0000_i1038" type="#_x0000_t75" style="width:55.5pt;height:18.75pt" o:ole="">
             <v:imagedata r:id="rId45" o:title=""/>
           </v:shape>
-          <o:OLEObject Type="Embed" ProgID="Equation.DSMT4" ShapeID="_x0000_i1038" DrawAspect="Content" ObjectID="_1556016848" r:id="rId46"/>
+          <o:OLEObject Type="Embed" ProgID="Equation.DSMT4" ShapeID="_x0000_i1038" DrawAspect="Content" ObjectID="_1556014928" r:id="rId46"/>
         </w:object>
       </w:r>
       <w:r>
@@ -13618,7 +13620,7 @@
           <v:shape id="_x0000_i1039" type="#_x0000_t75" style="width:44.25pt;height:18.75pt" o:ole="">
             <v:imagedata r:id="rId47" o:title=""/>
           </v:shape>
-          <o:OLEObject Type="Embed" ProgID="Equation.DSMT4" ShapeID="_x0000_i1039" DrawAspect="Content" ObjectID="_1556016849" r:id="rId48"/>
+          <o:OLEObject Type="Embed" ProgID="Equation.DSMT4" ShapeID="_x0000_i1039" DrawAspect="Content" ObjectID="_1556014929" r:id="rId48"/>
         </w:object>
       </w:r>
       <w:r>
@@ -13635,7 +13637,7 @@
           <v:shape id="_x0000_i1040" type="#_x0000_t75" style="width:48pt;height:18.75pt" o:ole="">
             <v:imagedata r:id="rId49" o:title=""/>
           </v:shape>
-          <o:OLEObject Type="Embed" ProgID="Equation.DSMT4" ShapeID="_x0000_i1040" DrawAspect="Content" ObjectID="_1556016850" r:id="rId50"/>
+          <o:OLEObject Type="Embed" ProgID="Equation.DSMT4" ShapeID="_x0000_i1040" DrawAspect="Content" ObjectID="_1556014930" r:id="rId50"/>
         </w:object>
       </w:r>
       <w:r>
@@ -13652,7 +13654,7 @@
           <v:shape id="_x0000_i1041" type="#_x0000_t75" style="width:40.5pt;height:18.75pt" o:ole="">
             <v:imagedata r:id="rId51" o:title=""/>
           </v:shape>
-          <o:OLEObject Type="Embed" ProgID="Equation.DSMT4" ShapeID="_x0000_i1041" DrawAspect="Content" ObjectID="_1556016851" r:id="rId52"/>
+          <o:OLEObject Type="Embed" ProgID="Equation.DSMT4" ShapeID="_x0000_i1041" DrawAspect="Content" ObjectID="_1556014931" r:id="rId52"/>
         </w:object>
       </w:r>
       <w:r>
@@ -13672,7 +13674,7 @@
           <v:shape id="_x0000_i1042" type="#_x0000_t75" style="width:27.75pt;height:18.75pt" o:ole="">
             <v:imagedata r:id="rId53" o:title=""/>
           </v:shape>
-          <o:OLEObject Type="Embed" ProgID="Equation.3" ShapeID="_x0000_i1042" DrawAspect="Content" ObjectID="_1556016852" r:id="rId54"/>
+          <o:OLEObject Type="Embed" ProgID="Equation.3" ShapeID="_x0000_i1042" DrawAspect="Content" ObjectID="_1556014932" r:id="rId54"/>
         </w:object>
       </w:r>
       <w:r>
@@ -13698,7 +13700,7 @@
           <v:shape id="_x0000_i1043" type="#_x0000_t75" style="width:70.5pt;height:23.25pt" o:ole="">
             <v:imagedata r:id="rId55" o:title=""/>
           </v:shape>
-          <o:OLEObject Type="Embed" ProgID="Equation.3" ShapeID="_x0000_i1043" DrawAspect="Content" ObjectID="_1556016853" r:id="rId56"/>
+          <o:OLEObject Type="Embed" ProgID="Equation.3" ShapeID="_x0000_i1043" DrawAspect="Content" ObjectID="_1556014933" r:id="rId56"/>
         </w:object>
       </w:r>
       <w:r>
@@ -13734,7 +13736,7 @@
           <v:shape id="_x0000_i1044" type="#_x0000_t75" style="width:16.5pt;height:18.75pt" o:ole="">
             <v:imagedata r:id="rId57" o:title=""/>
           </v:shape>
-          <o:OLEObject Type="Embed" ProgID="Equation.DSMT4" ShapeID="_x0000_i1044" DrawAspect="Content" ObjectID="_1556016854" r:id="rId58"/>
+          <o:OLEObject Type="Embed" ProgID="Equation.DSMT4" ShapeID="_x0000_i1044" DrawAspect="Content" ObjectID="_1556014934" r:id="rId58"/>
         </w:object>
       </w:r>
       <w:r>
@@ -13751,7 +13753,7 @@
           <v:shape id="_x0000_i1045" type="#_x0000_t75" style="width:18.75pt;height:18.75pt" o:ole="">
             <v:imagedata r:id="rId59" o:title=""/>
           </v:shape>
-          <o:OLEObject Type="Embed" ProgID="Equation.DSMT4" ShapeID="_x0000_i1045" DrawAspect="Content" ObjectID="_1556016855" r:id="rId60"/>
+          <o:OLEObject Type="Embed" ProgID="Equation.DSMT4" ShapeID="_x0000_i1045" DrawAspect="Content" ObjectID="_1556014935" r:id="rId60"/>
         </w:object>
       </w:r>
       <w:r>
@@ -13765,7 +13767,7 @@
           <v:shape id="_x0000_i1046" type="#_x0000_t75" style="width:12.75pt;height:18.75pt" o:ole="">
             <v:imagedata r:id="rId61" o:title=""/>
           </v:shape>
-          <o:OLEObject Type="Embed" ProgID="Equation.DSMT4" ShapeID="_x0000_i1046" DrawAspect="Content" ObjectID="_1556016856" r:id="rId62"/>
+          <o:OLEObject Type="Embed" ProgID="Equation.DSMT4" ShapeID="_x0000_i1046" DrawAspect="Content" ObjectID="_1556014936" r:id="rId62"/>
         </w:object>
       </w:r>
       <w:r>
@@ -13782,7 +13784,7 @@
           <v:shape id="_x0000_i1047" type="#_x0000_t75" style="width:14.25pt;height:18.75pt" o:ole="">
             <v:imagedata r:id="rId63" o:title=""/>
           </v:shape>
-          <o:OLEObject Type="Embed" ProgID="Equation.DSMT4" ShapeID="_x0000_i1047" DrawAspect="Content" ObjectID="_1556016857" r:id="rId64"/>
+          <o:OLEObject Type="Embed" ProgID="Equation.DSMT4" ShapeID="_x0000_i1047" DrawAspect="Content" ObjectID="_1556014937" r:id="rId64"/>
         </w:object>
       </w:r>
       <w:r>
@@ -13817,7 +13819,7 @@
           <v:shape id="_x0000_i1048" type="#_x0000_t75" style="width:107.25pt;height:34.5pt" o:ole="">
             <v:imagedata r:id="rId65" o:title=""/>
           </v:shape>
-          <o:OLEObject Type="Embed" ProgID="Equation.DSMT4" ShapeID="_x0000_i1048" DrawAspect="Content" ObjectID="_1556016858" r:id="rId66"/>
+          <o:OLEObject Type="Embed" ProgID="Equation.DSMT4" ShapeID="_x0000_i1048" DrawAspect="Content" ObjectID="_1556014938" r:id="rId66"/>
         </w:object>
       </w:r>
       <w:r>
@@ -14123,7 +14125,7 @@
                 <v:shape id="_x0000_i1049" type="#_x0000_t75" style="width:275.25pt;height:225pt" o:ole="">
                   <v:imagedata r:id="rId67" o:title=""/>
                 </v:shape>
-                <o:OLEObject Type="Embed" ProgID="Visio.Drawing.11" ShapeID="_x0000_i1049" DrawAspect="Content" ObjectID="_1556016859" r:id="rId68"/>
+                <o:OLEObject Type="Embed" ProgID="Visio.Drawing.11" ShapeID="_x0000_i1049" DrawAspect="Content" ObjectID="_1556014939" r:id="rId68"/>
               </w:object>
             </w:r>
           </w:p>
@@ -14142,7 +14144,7 @@
                 <v:shape id="_x0000_i1050" type="#_x0000_t75" style="width:188.25pt;height:225pt" o:ole="">
                   <v:imagedata r:id="rId69" o:title=""/>
                 </v:shape>
-                <o:OLEObject Type="Embed" ProgID="Visio.Drawing.11" ShapeID="_x0000_i1050" DrawAspect="Content" ObjectID="_1556016860" r:id="rId70"/>
+                <o:OLEObject Type="Embed" ProgID="Visio.Drawing.11" ShapeID="_x0000_i1050" DrawAspect="Content" ObjectID="_1556014940" r:id="rId70"/>
               </w:object>
             </w:r>
           </w:p>
@@ -15017,7 +15019,7 @@
                 <v:shape id="_x0000_i1051" type="#_x0000_t75" style="width:48pt;height:20.25pt" o:ole="">
                   <v:imagedata r:id="rId71" o:title=""/>
                 </v:shape>
-                <o:OLEObject Type="Embed" ProgID="Equation.DSMT4" ShapeID="_x0000_i1051" DrawAspect="Content" ObjectID="_1556016861" r:id="rId72"/>
+                <o:OLEObject Type="Embed" ProgID="Equation.DSMT4" ShapeID="_x0000_i1051" DrawAspect="Content" ObjectID="_1556014941" r:id="rId72"/>
               </w:object>
             </w:r>
           </w:p>
@@ -15136,7 +15138,7 @@
                 <v:shape id="_x0000_i1052" type="#_x0000_t75" style="width:420.75pt;height:135.75pt" o:ole="">
                   <v:imagedata r:id="rId73" o:title=""/>
                 </v:shape>
-                <o:OLEObject Type="Embed" ProgID="Visio.Drawing.11" ShapeID="_x0000_i1052" DrawAspect="Content" ObjectID="_1556016862" r:id="rId74"/>
+                <o:OLEObject Type="Embed" ProgID="Visio.Drawing.11" ShapeID="_x0000_i1052" DrawAspect="Content" ObjectID="_1556014942" r:id="rId74"/>
               </w:object>
             </w:r>
           </w:p>
@@ -15287,7 +15289,7 @@
                 <v:shape id="_x0000_i1053" type="#_x0000_t75" style="width:219.75pt;height:20.25pt" o:ole="">
                   <v:imagedata r:id="rId75" o:title=""/>
                 </v:shape>
-                <o:OLEObject Type="Embed" ProgID="Equation.DSMT4" ShapeID="_x0000_i1053" DrawAspect="Content" ObjectID="_1556016863" r:id="rId76"/>
+                <o:OLEObject Type="Embed" ProgID="Equation.DSMT4" ShapeID="_x0000_i1053" DrawAspect="Content" ObjectID="_1556014943" r:id="rId76"/>
               </w:object>
             </w:r>
           </w:p>
@@ -15322,7 +15324,7 @@
           <v:shape id="_x0000_i1054" type="#_x0000_t75" style="width:51.75pt;height:18.75pt" o:ole="">
             <v:imagedata r:id="rId77" o:title=""/>
           </v:shape>
-          <o:OLEObject Type="Embed" ProgID="Equation.DSMT4" ShapeID="_x0000_i1054" DrawAspect="Content" ObjectID="_1556016864" r:id="rId78"/>
+          <o:OLEObject Type="Embed" ProgID="Equation.DSMT4" ShapeID="_x0000_i1054" DrawAspect="Content" ObjectID="_1556014944" r:id="rId78"/>
         </w:object>
       </w:r>
       <w:r>
@@ -15339,7 +15341,7 @@
           <v:shape id="_x0000_i1055" type="#_x0000_t75" style="width:53.25pt;height:19.5pt" o:ole="">
             <v:imagedata r:id="rId79" o:title=""/>
           </v:shape>
-          <o:OLEObject Type="Embed" ProgID="Equation.DSMT4" ShapeID="_x0000_i1055" DrawAspect="Content" ObjectID="_1556016865" r:id="rId80"/>
+          <o:OLEObject Type="Embed" ProgID="Equation.DSMT4" ShapeID="_x0000_i1055" DrawAspect="Content" ObjectID="_1556014945" r:id="rId80"/>
         </w:object>
       </w:r>
       <w:r>
@@ -15356,7 +15358,7 @@
           <v:shape id="_x0000_i1056" type="#_x0000_t75" style="width:12.75pt;height:18.75pt" o:ole="">
             <v:imagedata r:id="rId81" o:title=""/>
           </v:shape>
-          <o:OLEObject Type="Embed" ProgID="Equation.DSMT4" ShapeID="_x0000_i1056" DrawAspect="Content" ObjectID="_1556016866" r:id="rId82"/>
+          <o:OLEObject Type="Embed" ProgID="Equation.DSMT4" ShapeID="_x0000_i1056" DrawAspect="Content" ObjectID="_1556014946" r:id="rId82"/>
         </w:object>
       </w:r>
       <w:r>
@@ -15370,7 +15372,7 @@
           <v:shape id="_x0000_i1057" type="#_x0000_t75" style="width:12.75pt;height:18.75pt" o:ole="">
             <v:imagedata r:id="rId83" o:title=""/>
           </v:shape>
-          <o:OLEObject Type="Embed" ProgID="Equation.DSMT4" ShapeID="_x0000_i1057" DrawAspect="Content" ObjectID="_1556016867" r:id="rId84"/>
+          <o:OLEObject Type="Embed" ProgID="Equation.DSMT4" ShapeID="_x0000_i1057" DrawAspect="Content" ObjectID="_1556014947" r:id="rId84"/>
         </w:object>
       </w:r>
       <w:r>
@@ -16614,7 +16616,7 @@
                 <v:shape id="_x0000_i1058" type="#_x0000_t75" style="width:438pt;height:245.25pt" o:ole="">
                   <v:imagedata r:id="rId86" o:title=""/>
                 </v:shape>
-                <o:OLEObject Type="Embed" ProgID="Visio.Drawing.11" ShapeID="_x0000_i1058" DrawAspect="Content" ObjectID="_1556016868" r:id="rId87"/>
+                <o:OLEObject Type="Embed" ProgID="Visio.Drawing.11" ShapeID="_x0000_i1058" DrawAspect="Content" ObjectID="_1556014948" r:id="rId87"/>
               </w:object>
             </w:r>
           </w:p>
@@ -17042,7 +17044,7 @@
                 <v:shape id="_x0000_i1059" type="#_x0000_t75" style="width:435.75pt;height:367.5pt" o:ole="">
                   <v:imagedata r:id="rId88" o:title=""/>
                 </v:shape>
-                <o:OLEObject Type="Embed" ProgID="Visio.Drawing.11" ShapeID="_x0000_i1059" DrawAspect="Content" ObjectID="_1556016869" r:id="rId89"/>
+                <o:OLEObject Type="Embed" ProgID="Visio.Drawing.11" ShapeID="_x0000_i1059" DrawAspect="Content" ObjectID="_1556014949" r:id="rId89"/>
               </w:object>
             </w:r>
           </w:p>
@@ -18611,7 +18613,7 @@
           <v:shape id="_x0000_i1060" type="#_x0000_t75" style="width:11.25pt;height:14.25pt" o:ole="">
             <v:imagedata r:id="rId92" o:title=""/>
           </v:shape>
-          <o:OLEObject Type="Embed" ProgID="Equation.DSMT4" ShapeID="_x0000_i1060" DrawAspect="Content" ObjectID="_1556016870" r:id="rId93"/>
+          <o:OLEObject Type="Embed" ProgID="Equation.DSMT4" ShapeID="_x0000_i1060" DrawAspect="Content" ObjectID="_1556014950" r:id="rId93"/>
         </w:object>
       </w:r>
       <w:r>
@@ -18628,7 +18630,7 @@
           <v:shape id="_x0000_i1061" type="#_x0000_t75" style="width:27.75pt;height:14.25pt" o:ole="">
             <v:imagedata r:id="rId94" o:title=""/>
           </v:shape>
-          <o:OLEObject Type="Embed" ProgID="Equation.DSMT4" ShapeID="_x0000_i1061" DrawAspect="Content" ObjectID="_1556016871" r:id="rId95"/>
+          <o:OLEObject Type="Embed" ProgID="Equation.DSMT4" ShapeID="_x0000_i1061" DrawAspect="Content" ObjectID="_1556014951" r:id="rId95"/>
         </w:object>
       </w:r>
       <w:r>
@@ -18645,7 +18647,7 @@
           <v:shape id="_x0000_i1062" type="#_x0000_t75" style="width:15.75pt;height:18.75pt" o:ole="">
             <v:imagedata r:id="rId96" o:title=""/>
           </v:shape>
-          <o:OLEObject Type="Embed" ProgID="Equation.DSMT4" ShapeID="_x0000_i1062" DrawAspect="Content" ObjectID="_1556016872" r:id="rId97"/>
+          <o:OLEObject Type="Embed" ProgID="Equation.DSMT4" ShapeID="_x0000_i1062" DrawAspect="Content" ObjectID="_1556014952" r:id="rId97"/>
         </w:object>
       </w:r>
       <w:r>
@@ -18662,7 +18664,7 @@
           <v:shape id="_x0000_i1063" type="#_x0000_t75" style="width:15.75pt;height:18.75pt" o:ole="">
             <v:imagedata r:id="rId98" o:title=""/>
           </v:shape>
-          <o:OLEObject Type="Embed" ProgID="Equation.DSMT4" ShapeID="_x0000_i1063" DrawAspect="Content" ObjectID="_1556016873" r:id="rId99"/>
+          <o:OLEObject Type="Embed" ProgID="Equation.DSMT4" ShapeID="_x0000_i1063" DrawAspect="Content" ObjectID="_1556014953" r:id="rId99"/>
         </w:object>
       </w:r>
       <w:r>
@@ -18679,7 +18681,7 @@
           <v:shape id="_x0000_i1064" type="#_x0000_t75" style="width:9pt;height:15.75pt" o:ole="">
             <v:imagedata r:id="rId100" o:title=""/>
           </v:shape>
-          <o:OLEObject Type="Embed" ProgID="Equation.DSMT4" ShapeID="_x0000_i1064" DrawAspect="Content" ObjectID="_1556016874" r:id="rId101"/>
+          <o:OLEObject Type="Embed" ProgID="Equation.DSMT4" ShapeID="_x0000_i1064" DrawAspect="Content" ObjectID="_1556014954" r:id="rId101"/>
         </w:object>
       </w:r>
       <w:r>
@@ -18708,7 +18710,7 @@
           <v:shape id="_x0000_i1065" type="#_x0000_t75" style="width:11.25pt;height:14.25pt" o:ole="">
             <v:imagedata r:id="rId102" o:title=""/>
           </v:shape>
-          <o:OLEObject Type="Embed" ProgID="Equation.DSMT4" ShapeID="_x0000_i1065" DrawAspect="Content" ObjectID="_1556016875" r:id="rId103"/>
+          <o:OLEObject Type="Embed" ProgID="Equation.DSMT4" ShapeID="_x0000_i1065" DrawAspect="Content" ObjectID="_1556014955" r:id="rId103"/>
         </w:object>
       </w:r>
       <w:r>
@@ -18725,7 +18727,7 @@
           <v:shape id="_x0000_i1066" type="#_x0000_t75" style="width:24pt;height:18.75pt" o:ole="">
             <v:imagedata r:id="rId104" o:title=""/>
           </v:shape>
-          <o:OLEObject Type="Embed" ProgID="Equation.DSMT4" ShapeID="_x0000_i1066" DrawAspect="Content" ObjectID="_1556016876" r:id="rId105"/>
+          <o:OLEObject Type="Embed" ProgID="Equation.DSMT4" ShapeID="_x0000_i1066" DrawAspect="Content" ObjectID="_1556014956" r:id="rId105"/>
         </w:object>
       </w:r>
       <w:r>
@@ -18742,7 +18744,7 @@
           <v:shape id="_x0000_i1067" type="#_x0000_t75" style="width:9pt;height:12.75pt" o:ole="">
             <v:imagedata r:id="rId106" o:title=""/>
           </v:shape>
-          <o:OLEObject Type="Embed" ProgID="Equation.DSMT4" ShapeID="_x0000_i1067" DrawAspect="Content" ObjectID="_1556016877" r:id="rId107"/>
+          <o:OLEObject Type="Embed" ProgID="Equation.DSMT4" ShapeID="_x0000_i1067" DrawAspect="Content" ObjectID="_1556014957" r:id="rId107"/>
         </w:object>
       </w:r>
       <w:r>
@@ -18759,7 +18761,7 @@
           <v:shape id="_x0000_i1068" type="#_x0000_t75" style="width:11.25pt;height:14.25pt" o:ole="">
             <v:imagedata r:id="rId108" o:title=""/>
           </v:shape>
-          <o:OLEObject Type="Embed" ProgID="Equation.DSMT4" ShapeID="_x0000_i1068" DrawAspect="Content" ObjectID="_1556016878" r:id="rId109"/>
+          <o:OLEObject Type="Embed" ProgID="Equation.DSMT4" ShapeID="_x0000_i1068" DrawAspect="Content" ObjectID="_1556014958" r:id="rId109"/>
         </w:object>
       </w:r>
       <w:r>
@@ -18776,7 +18778,7 @@
           <v:shape id="_x0000_i1069" type="#_x0000_t75" style="width:26.25pt;height:14.25pt" o:ole="">
             <v:imagedata r:id="rId110" o:title=""/>
           </v:shape>
-          <o:OLEObject Type="Embed" ProgID="Equation.DSMT4" ShapeID="_x0000_i1069" DrawAspect="Content" ObjectID="_1556016879" r:id="rId111"/>
+          <o:OLEObject Type="Embed" ProgID="Equation.DSMT4" ShapeID="_x0000_i1069" DrawAspect="Content" ObjectID="_1556014959" r:id="rId111"/>
         </w:object>
       </w:r>
       <w:r>
@@ -18793,7 +18795,7 @@
           <v:shape id="_x0000_i1070" type="#_x0000_t75" style="width:57.75pt;height:20.25pt" o:ole="">
             <v:imagedata r:id="rId112" o:title=""/>
           </v:shape>
-          <o:OLEObject Type="Embed" ProgID="Equation.DSMT4" ShapeID="_x0000_i1070" DrawAspect="Content" ObjectID="_1556016880" r:id="rId113"/>
+          <o:OLEObject Type="Embed" ProgID="Equation.DSMT4" ShapeID="_x0000_i1070" DrawAspect="Content" ObjectID="_1556014960" r:id="rId113"/>
         </w:object>
       </w:r>
       <w:r>
@@ -18810,7 +18812,7 @@
           <v:shape id="_x0000_i1071" type="#_x0000_t75" style="width:6.75pt;height:12.75pt" o:ole="">
             <v:imagedata r:id="rId114" o:title=""/>
           </v:shape>
-          <o:OLEObject Type="Embed" ProgID="Equation.DSMT4" ShapeID="_x0000_i1071" DrawAspect="Content" ObjectID="_1556016881" r:id="rId115"/>
+          <o:OLEObject Type="Embed" ProgID="Equation.DSMT4" ShapeID="_x0000_i1071" DrawAspect="Content" ObjectID="_1556014961" r:id="rId115"/>
         </w:object>
       </w:r>
       <w:r>
@@ -18827,7 +18829,7 @@
           <v:shape id="_x0000_i1072" type="#_x0000_t75" style="width:9pt;height:15.75pt" o:ole="">
             <v:imagedata r:id="rId116" o:title=""/>
           </v:shape>
-          <o:OLEObject Type="Embed" ProgID="Equation.DSMT4" ShapeID="_x0000_i1072" DrawAspect="Content" ObjectID="_1556016882" r:id="rId117"/>
+          <o:OLEObject Type="Embed" ProgID="Equation.DSMT4" ShapeID="_x0000_i1072" DrawAspect="Content" ObjectID="_1556014962" r:id="rId117"/>
         </w:object>
       </w:r>
       <w:r>
@@ -18850,7 +18852,7 @@
           <v:shape id="_x0000_i1073" type="#_x0000_t75" style="width:27.75pt;height:18.75pt" o:ole="">
             <v:imagedata r:id="rId118" o:title=""/>
           </v:shape>
-          <o:OLEObject Type="Embed" ProgID="Equation.DSMT4" ShapeID="_x0000_i1073" DrawAspect="Content" ObjectID="_1556016883" r:id="rId119"/>
+          <o:OLEObject Type="Embed" ProgID="Equation.DSMT4" ShapeID="_x0000_i1073" DrawAspect="Content" ObjectID="_1556014963" r:id="rId119"/>
         </w:object>
       </w:r>
       <w:r>
@@ -18891,7 +18893,7 @@
           <v:shape id="_x0000_i1074" type="#_x0000_t75" style="width:16.5pt;height:18.75pt" o:ole="">
             <v:imagedata r:id="rId120" o:title=""/>
           </v:shape>
-          <o:OLEObject Type="Embed" ProgID="Equation.DSMT4" ShapeID="_x0000_i1074" DrawAspect="Content" ObjectID="_1556016884" r:id="rId121"/>
+          <o:OLEObject Type="Embed" ProgID="Equation.DSMT4" ShapeID="_x0000_i1074" DrawAspect="Content" ObjectID="_1556014964" r:id="rId121"/>
         </w:object>
       </w:r>
       <w:r>
@@ -18908,7 +18910,7 @@
           <v:shape id="_x0000_i1075" type="#_x0000_t75" style="width:15.75pt;height:18.75pt" o:ole="">
             <v:imagedata r:id="rId122" o:title=""/>
           </v:shape>
-          <o:OLEObject Type="Embed" ProgID="Equation.DSMT4" ShapeID="_x0000_i1075" DrawAspect="Content" ObjectID="_1556016885" r:id="rId123"/>
+          <o:OLEObject Type="Embed" ProgID="Equation.DSMT4" ShapeID="_x0000_i1075" DrawAspect="Content" ObjectID="_1556014965" r:id="rId123"/>
         </w:object>
       </w:r>
       <w:r>
@@ -18925,7 +18927,7 @@
           <v:shape id="_x0000_i1076" type="#_x0000_t75" style="width:15.75pt;height:18.75pt" o:ole="">
             <v:imagedata r:id="rId124" o:title=""/>
           </v:shape>
-          <o:OLEObject Type="Embed" ProgID="Equation.DSMT4" ShapeID="_x0000_i1076" DrawAspect="Content" ObjectID="_1556016886" r:id="rId125"/>
+          <o:OLEObject Type="Embed" ProgID="Equation.DSMT4" ShapeID="_x0000_i1076" DrawAspect="Content" ObjectID="_1556014966" r:id="rId125"/>
         </w:object>
       </w:r>
       <w:r>
@@ -18942,7 +18944,7 @@
           <v:shape id="_x0000_i1077" type="#_x0000_t75" style="width:6.75pt;height:14.25pt" o:ole="">
             <v:imagedata r:id="rId126" o:title=""/>
           </v:shape>
-          <o:OLEObject Type="Embed" ProgID="Equation.DSMT4" ShapeID="_x0000_i1077" DrawAspect="Content" ObjectID="_1556016887" r:id="rId127"/>
+          <o:OLEObject Type="Embed" ProgID="Equation.DSMT4" ShapeID="_x0000_i1077" DrawAspect="Content" ObjectID="_1556014967" r:id="rId127"/>
         </w:object>
       </w:r>
       <w:r>
@@ -18959,7 +18961,7 @@
           <v:shape id="_x0000_i1078" type="#_x0000_t75" style="width:16.5pt;height:18.75pt" o:ole="">
             <v:imagedata r:id="rId120" o:title=""/>
           </v:shape>
-          <o:OLEObject Type="Embed" ProgID="Equation.DSMT4" ShapeID="_x0000_i1078" DrawAspect="Content" ObjectID="_1556016888" r:id="rId128"/>
+          <o:OLEObject Type="Embed" ProgID="Equation.DSMT4" ShapeID="_x0000_i1078" DrawAspect="Content" ObjectID="_1556014968" r:id="rId128"/>
         </w:object>
       </w:r>
       <w:r>
@@ -18976,7 +18978,7 @@
           <v:shape id="_x0000_i1079" type="#_x0000_t75" style="width:15.75pt;height:18.75pt" o:ole="">
             <v:imagedata r:id="rId122" o:title=""/>
           </v:shape>
-          <o:OLEObject Type="Embed" ProgID="Equation.DSMT4" ShapeID="_x0000_i1079" DrawAspect="Content" ObjectID="_1556016889" r:id="rId129"/>
+          <o:OLEObject Type="Embed" ProgID="Equation.DSMT4" ShapeID="_x0000_i1079" DrawAspect="Content" ObjectID="_1556014969" r:id="rId129"/>
         </w:object>
       </w:r>
       <w:r>
@@ -18993,7 +18995,7 @@
           <v:shape id="_x0000_i1080" type="#_x0000_t75" style="width:27.75pt;height:14.25pt" o:ole="">
             <v:imagedata r:id="rId94" o:title=""/>
           </v:shape>
-          <o:OLEObject Type="Embed" ProgID="Equation.DSMT4" ShapeID="_x0000_i1080" DrawAspect="Content" ObjectID="_1556016890" r:id="rId130"/>
+          <o:OLEObject Type="Embed" ProgID="Equation.DSMT4" ShapeID="_x0000_i1080" DrawAspect="Content" ObjectID="_1556014970" r:id="rId130"/>
         </w:object>
       </w:r>
       <w:r>
@@ -19010,7 +19012,7 @@
           <v:shape id="_x0000_i1081" type="#_x0000_t75" style="width:15.75pt;height:18.75pt" o:ole="">
             <v:imagedata r:id="rId124" o:title=""/>
           </v:shape>
-          <o:OLEObject Type="Embed" ProgID="Equation.DSMT4" ShapeID="_x0000_i1081" DrawAspect="Content" ObjectID="_1556016891" r:id="rId131"/>
+          <o:OLEObject Type="Embed" ProgID="Equation.DSMT4" ShapeID="_x0000_i1081" DrawAspect="Content" ObjectID="_1556014971" r:id="rId131"/>
         </w:object>
       </w:r>
       <w:r>
@@ -19027,7 +19029,7 @@
           <v:shape id="_x0000_i1082" type="#_x0000_t75" style="width:31.5pt;height:18.75pt" o:ole="">
             <v:imagedata r:id="rId132" o:title=""/>
           </v:shape>
-          <o:OLEObject Type="Embed" ProgID="Equation.DSMT4" ShapeID="_x0000_i1082" DrawAspect="Content" ObjectID="_1556016892" r:id="rId133"/>
+          <o:OLEObject Type="Embed" ProgID="Equation.DSMT4" ShapeID="_x0000_i1082" DrawAspect="Content" ObjectID="_1556014972" r:id="rId133"/>
         </w:object>
       </w:r>
       <w:r>
@@ -19044,7 +19046,7 @@
           <v:shape id="_x0000_i1083" type="#_x0000_t75" style="width:16.5pt;height:18.75pt" o:ole="">
             <v:imagedata r:id="rId134" o:title=""/>
           </v:shape>
-          <o:OLEObject Type="Embed" ProgID="Equation.DSMT4" ShapeID="_x0000_i1083" DrawAspect="Content" ObjectID="_1556016893" r:id="rId135"/>
+          <o:OLEObject Type="Embed" ProgID="Equation.DSMT4" ShapeID="_x0000_i1083" DrawAspect="Content" ObjectID="_1556014973" r:id="rId135"/>
         </w:object>
       </w:r>
       <w:r>
@@ -19061,7 +19063,7 @@
           <v:shape id="_x0000_i1084" type="#_x0000_t75" style="width:15.75pt;height:18.75pt" o:ole="">
             <v:imagedata r:id="rId124" o:title=""/>
           </v:shape>
-          <o:OLEObject Type="Embed" ProgID="Equation.DSMT4" ShapeID="_x0000_i1084" DrawAspect="Content" ObjectID="_1556016894" r:id="rId136"/>
+          <o:OLEObject Type="Embed" ProgID="Equation.DSMT4" ShapeID="_x0000_i1084" DrawAspect="Content" ObjectID="_1556014974" r:id="rId136"/>
         </w:object>
       </w:r>
       <w:r>
@@ -19078,7 +19080,7 @@
           <v:shape id="_x0000_i1085" type="#_x0000_t75" style="width:9pt;height:15.75pt" o:ole="">
             <v:imagedata r:id="rId100" o:title=""/>
           </v:shape>
-          <o:OLEObject Type="Embed" ProgID="Equation.DSMT4" ShapeID="_x0000_i1085" DrawAspect="Content" ObjectID="_1556016895" r:id="rId137"/>
+          <o:OLEObject Type="Embed" ProgID="Equation.DSMT4" ShapeID="_x0000_i1085" DrawAspect="Content" ObjectID="_1556014975" r:id="rId137"/>
         </w:object>
       </w:r>
       <w:r>
@@ -19095,7 +19097,7 @@
           <v:shape id="_x0000_i1086" type="#_x0000_t75" style="width:24pt;height:18.75pt" o:ole="">
             <v:imagedata r:id="rId138" o:title=""/>
           </v:shape>
-          <o:OLEObject Type="Embed" ProgID="Equation.DSMT4" ShapeID="_x0000_i1086" DrawAspect="Content" ObjectID="_1556016896" r:id="rId139"/>
+          <o:OLEObject Type="Embed" ProgID="Equation.DSMT4" ShapeID="_x0000_i1086" DrawAspect="Content" ObjectID="_1556014976" r:id="rId139"/>
         </w:object>
       </w:r>
       <w:r>
@@ -19112,7 +19114,7 @@
           <v:shape id="_x0000_i1087" type="#_x0000_t75" style="width:16.5pt;height:18.75pt" o:ole="">
             <v:imagedata r:id="rId140" o:title=""/>
           </v:shape>
-          <o:OLEObject Type="Embed" ProgID="Equation.DSMT4" ShapeID="_x0000_i1087" DrawAspect="Content" ObjectID="_1556016897" r:id="rId141"/>
+          <o:OLEObject Type="Embed" ProgID="Equation.DSMT4" ShapeID="_x0000_i1087" DrawAspect="Content" ObjectID="_1556014977" r:id="rId141"/>
         </w:object>
       </w:r>
       <w:r>
@@ -19129,7 +19131,7 @@
           <v:shape id="_x0000_i1088" type="#_x0000_t75" style="width:12.75pt;height:18.75pt" o:ole="">
             <v:imagedata r:id="rId142" o:title=""/>
           </v:shape>
-          <o:OLEObject Type="Embed" ProgID="Equation.DSMT4" ShapeID="_x0000_i1088" DrawAspect="Content" ObjectID="_1556016898" r:id="rId143"/>
+          <o:OLEObject Type="Embed" ProgID="Equation.DSMT4" ShapeID="_x0000_i1088" DrawAspect="Content" ObjectID="_1556014978" r:id="rId143"/>
         </w:object>
       </w:r>
       <w:r>
@@ -19146,7 +19148,7 @@
           <v:shape id="_x0000_i1089" type="#_x0000_t75" style="width:6.75pt;height:14.25pt" o:ole="">
             <v:imagedata r:id="rId126" o:title=""/>
           </v:shape>
-          <o:OLEObject Type="Embed" ProgID="Equation.DSMT4" ShapeID="_x0000_i1089" DrawAspect="Content" ObjectID="_1556016899" r:id="rId144"/>
+          <o:OLEObject Type="Embed" ProgID="Equation.DSMT4" ShapeID="_x0000_i1089" DrawAspect="Content" ObjectID="_1556014979" r:id="rId144"/>
         </w:object>
       </w:r>
       <w:r>
@@ -19163,7 +19165,7 @@
           <v:shape id="_x0000_i1090" type="#_x0000_t75" style="width:27.75pt;height:18.75pt" o:ole="">
             <v:imagedata r:id="rId145" o:title=""/>
           </v:shape>
-          <o:OLEObject Type="Embed" ProgID="Equation.DSMT4" ShapeID="_x0000_i1090" DrawAspect="Content" ObjectID="_1556016900" r:id="rId146"/>
+          <o:OLEObject Type="Embed" ProgID="Equation.DSMT4" ShapeID="_x0000_i1090" DrawAspect="Content" ObjectID="_1556014980" r:id="rId146"/>
         </w:object>
       </w:r>
       <w:r>
@@ -19186,7 +19188,7 @@
           <v:shape id="_x0000_i1091" type="#_x0000_t75" style="width:16.5pt;height:18.75pt" o:ole="">
             <v:imagedata r:id="rId147" o:title=""/>
           </v:shape>
-          <o:OLEObject Type="Embed" ProgID="Equation.DSMT4" ShapeID="_x0000_i1091" DrawAspect="Content" ObjectID="_1556016901" r:id="rId148"/>
+          <o:OLEObject Type="Embed" ProgID="Equation.DSMT4" ShapeID="_x0000_i1091" DrawAspect="Content" ObjectID="_1556014981" r:id="rId148"/>
         </w:object>
       </w:r>
       <w:r>
@@ -19203,7 +19205,7 @@
           <v:shape id="_x0000_i1092" type="#_x0000_t75" style="width:9pt;height:11.25pt" o:ole="">
             <v:imagedata r:id="rId149" o:title=""/>
           </v:shape>
-          <o:OLEObject Type="Embed" ProgID="Equation.DSMT4" ShapeID="_x0000_i1092" DrawAspect="Content" ObjectID="_1556016902" r:id="rId150"/>
+          <o:OLEObject Type="Embed" ProgID="Equation.DSMT4" ShapeID="_x0000_i1092" DrawAspect="Content" ObjectID="_1556014982" r:id="rId150"/>
         </w:object>
       </w:r>
       <w:r>
@@ -19220,7 +19222,7 @@
           <v:shape id="_x0000_i1093" type="#_x0000_t75" style="width:11.25pt;height:12.75pt" o:ole="">
             <v:imagedata r:id="rId151" o:title=""/>
           </v:shape>
-          <o:OLEObject Type="Embed" ProgID="Equation.DSMT4" ShapeID="_x0000_i1093" DrawAspect="Content" ObjectID="_1556016903" r:id="rId152"/>
+          <o:OLEObject Type="Embed" ProgID="Equation.DSMT4" ShapeID="_x0000_i1093" DrawAspect="Content" ObjectID="_1556014983" r:id="rId152"/>
         </w:object>
       </w:r>
       <w:r>
@@ -19237,7 +19239,7 @@
           <v:shape id="_x0000_i1094" type="#_x0000_t75" style="width:21.75pt;height:15.75pt" o:ole="">
             <v:imagedata r:id="rId153" o:title=""/>
           </v:shape>
-          <o:OLEObject Type="Embed" ProgID="Equation.DSMT4" ShapeID="_x0000_i1094" DrawAspect="Content" ObjectID="_1556016904" r:id="rId154"/>
+          <o:OLEObject Type="Embed" ProgID="Equation.DSMT4" ShapeID="_x0000_i1094" DrawAspect="Content" ObjectID="_1556014984" r:id="rId154"/>
         </w:object>
       </w:r>
       <w:r>
@@ -19471,7 +19473,7 @@
           <v:shape id="_x0000_i1095" type="#_x0000_t75" style="width:11.25pt;height:14.25pt" o:ole="">
             <v:imagedata r:id="rId108" o:title=""/>
           </v:shape>
-          <o:OLEObject Type="Embed" ProgID="Equation.DSMT4" ShapeID="_x0000_i1095" DrawAspect="Content" ObjectID="_1556016905" r:id="rId155"/>
+          <o:OLEObject Type="Embed" ProgID="Equation.DSMT4" ShapeID="_x0000_i1095" DrawAspect="Content" ObjectID="_1556014985" r:id="rId155"/>
         </w:object>
       </w:r>
       <w:r>
@@ -19911,7 +19913,7 @@
                 <v:shape id="_x0000_i1096" type="#_x0000_t75" style="width:99.75pt;height:20.25pt" o:ole="">
                   <v:imagedata r:id="rId156" o:title=""/>
                 </v:shape>
-                <o:OLEObject Type="Embed" ProgID="Equation.DSMT4" ShapeID="_x0000_i1096" DrawAspect="Content" ObjectID="_1556016906" r:id="rId157"/>
+                <o:OLEObject Type="Embed" ProgID="Equation.DSMT4" ShapeID="_x0000_i1096" DrawAspect="Content" ObjectID="_1556014986" r:id="rId157"/>
               </w:object>
             </w:r>
           </w:p>
@@ -20012,7 +20014,7 @@
                 <v:shape id="_x0000_i1097" type="#_x0000_t75" style="width:86.25pt;height:20.25pt" o:ole="">
                   <v:imagedata r:id="rId158" o:title=""/>
                 </v:shape>
-                <o:OLEObject Type="Embed" ProgID="Equation.DSMT4" ShapeID="_x0000_i1097" DrawAspect="Content" ObjectID="_1556016907" r:id="rId159"/>
+                <o:OLEObject Type="Embed" ProgID="Equation.DSMT4" ShapeID="_x0000_i1097" DrawAspect="Content" ObjectID="_1556014987" r:id="rId159"/>
               </w:object>
             </w:r>
           </w:p>
@@ -20123,7 +20125,7 @@
                 <v:shape id="_x0000_i1098" type="#_x0000_t75" style="width:177.75pt;height:20.25pt" o:ole="">
                   <v:imagedata r:id="rId160" o:title=""/>
                 </v:shape>
-                <o:OLEObject Type="Embed" ProgID="Equation.DSMT4" ShapeID="_x0000_i1098" DrawAspect="Content" ObjectID="_1556016908" r:id="rId161"/>
+                <o:OLEObject Type="Embed" ProgID="Equation.DSMT4" ShapeID="_x0000_i1098" DrawAspect="Content" ObjectID="_1556014988" r:id="rId161"/>
               </w:object>
             </w:r>
           </w:p>
@@ -20223,7 +20225,7 @@
                 <v:shape id="_x0000_i1099" type="#_x0000_t75" style="width:113.25pt;height:20.25pt" o:ole="">
                   <v:imagedata r:id="rId162" o:title=""/>
                 </v:shape>
-                <o:OLEObject Type="Embed" ProgID="Equation.DSMT4" ShapeID="_x0000_i1099" DrawAspect="Content" ObjectID="_1556016909" r:id="rId163"/>
+                <o:OLEObject Type="Embed" ProgID="Equation.DSMT4" ShapeID="_x0000_i1099" DrawAspect="Content" ObjectID="_1556014989" r:id="rId163"/>
               </w:object>
             </w:r>
           </w:p>
@@ -20415,7 +20417,7 @@
                 <v:shape id="_x0000_i1100" type="#_x0000_t75" style="width:138.75pt;height:18.75pt" o:ole="">
                   <v:imagedata r:id="rId164" o:title=""/>
                 </v:shape>
-                <o:OLEObject Type="Embed" ProgID="Equation.DSMT4" ShapeID="_x0000_i1100" DrawAspect="Content" ObjectID="_1556016910" r:id="rId165"/>
+                <o:OLEObject Type="Embed" ProgID="Equation.DSMT4" ShapeID="_x0000_i1100" DrawAspect="Content" ObjectID="_1556014990" r:id="rId165"/>
               </w:object>
             </w:r>
           </w:p>
@@ -20455,7 +20457,7 @@
                 <v:shape id="_x0000_i1101" type="#_x0000_t75" style="width:126.75pt;height:18.75pt" o:ole="">
                   <v:imagedata r:id="rId166" o:title=""/>
                 </v:shape>
-                <o:OLEObject Type="Embed" ProgID="Equation.DSMT4" ShapeID="_x0000_i1101" DrawAspect="Content" ObjectID="_1556016911" r:id="rId167"/>
+                <o:OLEObject Type="Embed" ProgID="Equation.DSMT4" ShapeID="_x0000_i1101" DrawAspect="Content" ObjectID="_1556014991" r:id="rId167"/>
               </w:object>
             </w:r>
           </w:p>
@@ -20519,7 +20521,7 @@
                 <v:shape id="_x0000_i1102" type="#_x0000_t75" style="width:101.25pt;height:18.75pt" o:ole="">
                   <v:imagedata r:id="rId168" o:title=""/>
                 </v:shape>
-                <o:OLEObject Type="Embed" ProgID="Equation.DSMT4" ShapeID="_x0000_i1102" DrawAspect="Content" ObjectID="_1556016912" r:id="rId169"/>
+                <o:OLEObject Type="Embed" ProgID="Equation.DSMT4" ShapeID="_x0000_i1102" DrawAspect="Content" ObjectID="_1556014992" r:id="rId169"/>
               </w:object>
             </w:r>
           </w:p>
@@ -20559,7 +20561,7 @@
                 <v:shape id="_x0000_i1103" type="#_x0000_t75" style="width:150.75pt;height:26.25pt" o:ole="">
                   <v:imagedata r:id="rId170" o:title=""/>
                 </v:shape>
-                <o:OLEObject Type="Embed" ProgID="Equation.DSMT4" ShapeID="_x0000_i1103" DrawAspect="Content" ObjectID="_1556016913" r:id="rId171"/>
+                <o:OLEObject Type="Embed" ProgID="Equation.DSMT4" ShapeID="_x0000_i1103" DrawAspect="Content" ObjectID="_1556014993" r:id="rId171"/>
               </w:object>
             </w:r>
           </w:p>
@@ -20599,7 +20601,7 @@
                 <v:shape id="_x0000_i1104" type="#_x0000_t75" style="width:73.5pt;height:18.75pt" o:ole="">
                   <v:imagedata r:id="rId172" o:title=""/>
                 </v:shape>
-                <o:OLEObject Type="Embed" ProgID="Equation.DSMT4" ShapeID="_x0000_i1104" DrawAspect="Content" ObjectID="_1556016914" r:id="rId173"/>
+                <o:OLEObject Type="Embed" ProgID="Equation.DSMT4" ShapeID="_x0000_i1104" DrawAspect="Content" ObjectID="_1556014994" r:id="rId173"/>
               </w:object>
             </w:r>
           </w:p>
@@ -20639,7 +20641,7 @@
                 <v:shape id="_x0000_i1105" type="#_x0000_t75" style="width:66.75pt;height:18.75pt" o:ole="">
                   <v:imagedata r:id="rId174" o:title=""/>
                 </v:shape>
-                <o:OLEObject Type="Embed" ProgID="Equation.DSMT4" ShapeID="_x0000_i1105" DrawAspect="Content" ObjectID="_1556016915" r:id="rId175"/>
+                <o:OLEObject Type="Embed" ProgID="Equation.DSMT4" ShapeID="_x0000_i1105" DrawAspect="Content" ObjectID="_1556014995" r:id="rId175"/>
               </w:object>
             </w:r>
           </w:p>
@@ -20702,7 +20704,7 @@
                 <v:shape id="_x0000_i1106" type="#_x0000_t75" style="width:132.75pt;height:18.75pt" o:ole="">
                   <v:imagedata r:id="rId176" o:title=""/>
                 </v:shape>
-                <o:OLEObject Type="Embed" ProgID="Equation.DSMT4" ShapeID="_x0000_i1106" DrawAspect="Content" ObjectID="_1556016916" r:id="rId177"/>
+                <o:OLEObject Type="Embed" ProgID="Equation.DSMT4" ShapeID="_x0000_i1106" DrawAspect="Content" ObjectID="_1556014996" r:id="rId177"/>
               </w:object>
             </w:r>
           </w:p>
@@ -20905,7 +20907,7 @@
                 <v:shape id="_x0000_i1107" type="#_x0000_t75" style="width:9pt;height:9pt" o:ole="">
                   <v:imagedata r:id="rId178" o:title=""/>
                 </v:shape>
-                <o:OLEObject Type="Embed" ProgID="Equation.DSMT4" ShapeID="_x0000_i1107" DrawAspect="Content" ObjectID="_1556016917" r:id="rId179"/>
+                <o:OLEObject Type="Embed" ProgID="Equation.DSMT4" ShapeID="_x0000_i1107" DrawAspect="Content" ObjectID="_1556014997" r:id="rId179"/>
               </w:object>
             </w:r>
           </w:p>
@@ -20931,7 +20933,7 @@
                 <v:shape id="_x0000_i1108" type="#_x0000_t75" style="width:29.25pt;height:12.75pt" o:ole="">
                   <v:imagedata r:id="rId180" o:title=""/>
                 </v:shape>
-                <o:OLEObject Type="Embed" ProgID="Equation.DSMT4" ShapeID="_x0000_i1108" DrawAspect="Content" ObjectID="_1556016918" r:id="rId181"/>
+                <o:OLEObject Type="Embed" ProgID="Equation.DSMT4" ShapeID="_x0000_i1108" DrawAspect="Content" ObjectID="_1556014998" r:id="rId181"/>
               </w:object>
             </w:r>
             <w:r>
@@ -20970,7 +20972,7 @@
                 <v:shape id="_x0000_i1109" type="#_x0000_t75" style="width:15.75pt;height:14.25pt" o:ole="">
                   <v:imagedata r:id="rId182" o:title=""/>
                 </v:shape>
-                <o:OLEObject Type="Embed" ProgID="Equation.DSMT4" ShapeID="_x0000_i1109" DrawAspect="Content" ObjectID="_1556016919" r:id="rId183"/>
+                <o:OLEObject Type="Embed" ProgID="Equation.DSMT4" ShapeID="_x0000_i1109" DrawAspect="Content" ObjectID="_1556014999" r:id="rId183"/>
               </w:object>
             </w:r>
           </w:p>
@@ -20996,7 +20998,7 @@
                 <v:shape id="_x0000_i1110" type="#_x0000_t75" style="width:35.25pt;height:12.75pt" o:ole="">
                   <v:imagedata r:id="rId184" o:title=""/>
                 </v:shape>
-                <o:OLEObject Type="Embed" ProgID="Equation.DSMT4" ShapeID="_x0000_i1110" DrawAspect="Content" ObjectID="_1556016920" r:id="rId185"/>
+                <o:OLEObject Type="Embed" ProgID="Equation.DSMT4" ShapeID="_x0000_i1110" DrawAspect="Content" ObjectID="_1556015000" r:id="rId185"/>
               </w:object>
             </w:r>
             <w:r>
@@ -21013,7 +21015,7 @@
                 <v:shape id="_x0000_i1111" type="#_x0000_t75" style="width:35.25pt;height:12.75pt" o:ole="">
                   <v:imagedata r:id="rId186" o:title=""/>
                 </v:shape>
-                <o:OLEObject Type="Embed" ProgID="Equation.DSMT4" ShapeID="_x0000_i1111" DrawAspect="Content" ObjectID="_1556016921" r:id="rId187"/>
+                <o:OLEObject Type="Embed" ProgID="Equation.DSMT4" ShapeID="_x0000_i1111" DrawAspect="Content" ObjectID="_1556015001" r:id="rId187"/>
               </w:object>
             </w:r>
             <w:r>
@@ -21055,7 +21057,7 @@
                 <v:shape id="_x0000_i1112" type="#_x0000_t75" style="width:9pt;height:14.25pt" o:ole="">
                   <v:imagedata r:id="rId188" o:title=""/>
                 </v:shape>
-                <o:OLEObject Type="Embed" ProgID="Equation.DSMT4" ShapeID="_x0000_i1112" DrawAspect="Content" ObjectID="_1556016922" r:id="rId189"/>
+                <o:OLEObject Type="Embed" ProgID="Equation.DSMT4" ShapeID="_x0000_i1112" DrawAspect="Content" ObjectID="_1556015002" r:id="rId189"/>
               </w:object>
             </w:r>
           </w:p>
@@ -21081,7 +21083,7 @@
                 <v:shape id="_x0000_i1113" type="#_x0000_t75" style="width:27.75pt;height:12.75pt" o:ole="">
                   <v:imagedata r:id="rId190" o:title=""/>
                 </v:shape>
-                <o:OLEObject Type="Embed" ProgID="Equation.DSMT4" ShapeID="_x0000_i1113" DrawAspect="Content" ObjectID="_1556016923" r:id="rId191"/>
+                <o:OLEObject Type="Embed" ProgID="Equation.DSMT4" ShapeID="_x0000_i1113" DrawAspect="Content" ObjectID="_1556015003" r:id="rId191"/>
               </w:object>
             </w:r>
             <w:r>
@@ -21098,7 +21100,7 @@
                 <v:shape id="_x0000_i1114" type="#_x0000_t75" style="width:29.25pt;height:12.75pt" o:ole="">
                   <v:imagedata r:id="rId192" o:title=""/>
                 </v:shape>
-                <o:OLEObject Type="Embed" ProgID="Equation.DSMT4" ShapeID="_x0000_i1114" DrawAspect="Content" ObjectID="_1556016924" r:id="rId193"/>
+                <o:OLEObject Type="Embed" ProgID="Equation.DSMT4" ShapeID="_x0000_i1114" DrawAspect="Content" ObjectID="_1556015004" r:id="rId193"/>
               </w:object>
             </w:r>
             <w:r>
@@ -21142,7 +21144,7 @@
                 <v:shape id="_x0000_i1115" type="#_x0000_t75" style="width:42pt;height:15.75pt" o:ole="">
                   <v:imagedata r:id="rId194" o:title=""/>
                 </v:shape>
-                <o:OLEObject Type="Embed" ProgID="Equation.DSMT4" ShapeID="_x0000_i1115" DrawAspect="Content" ObjectID="_1556016925" r:id="rId195"/>
+                <o:OLEObject Type="Embed" ProgID="Equation.DSMT4" ShapeID="_x0000_i1115" DrawAspect="Content" ObjectID="_1556015005" r:id="rId195"/>
               </w:object>
             </w:r>
           </w:p>
@@ -21170,7 +21172,7 @@
                 <v:shape id="_x0000_i1116" type="#_x0000_t75" style="width:53.25pt;height:18.75pt" o:ole="">
                   <v:imagedata r:id="rId196" o:title=""/>
                 </v:shape>
-                <o:OLEObject Type="Embed" ProgID="Equation.DSMT4" ShapeID="_x0000_i1116" DrawAspect="Content" ObjectID="_1556016926" r:id="rId197"/>
+                <o:OLEObject Type="Embed" ProgID="Equation.DSMT4" ShapeID="_x0000_i1116" DrawAspect="Content" ObjectID="_1556015006" r:id="rId197"/>
               </w:object>
             </w:r>
             <w:r>
@@ -21209,7 +21211,7 @@
                 <v:shape id="_x0000_i1117" type="#_x0000_t75" style="width:9pt;height:12.75pt" o:ole="">
                   <v:imagedata r:id="rId198" o:title=""/>
                 </v:shape>
-                <o:OLEObject Type="Embed" ProgID="Equation.DSMT4" ShapeID="_x0000_i1117" DrawAspect="Content" ObjectID="_1556016927" r:id="rId199"/>
+                <o:OLEObject Type="Embed" ProgID="Equation.DSMT4" ShapeID="_x0000_i1117" DrawAspect="Content" ObjectID="_1556015007" r:id="rId199"/>
               </w:object>
             </w:r>
           </w:p>
@@ -21235,7 +21237,7 @@
                 <v:shape id="_x0000_i1118" type="#_x0000_t75" style="width:27.75pt;height:12.75pt" o:ole="">
                   <v:imagedata r:id="rId200" o:title=""/>
                 </v:shape>
-                <o:OLEObject Type="Embed" ProgID="Equation.DSMT4" ShapeID="_x0000_i1118" DrawAspect="Content" ObjectID="_1556016928" r:id="rId201"/>
+                <o:OLEObject Type="Embed" ProgID="Equation.DSMT4" ShapeID="_x0000_i1118" DrawAspect="Content" ObjectID="_1556015008" r:id="rId201"/>
               </w:object>
             </w:r>
             <w:r>
@@ -21274,7 +21276,7 @@
                 <v:shape id="_x0000_i1119" type="#_x0000_t75" style="width:9pt;height:12.75pt" o:ole="">
                   <v:imagedata r:id="rId202" o:title=""/>
                 </v:shape>
-                <o:OLEObject Type="Embed" ProgID="Equation.DSMT4" ShapeID="_x0000_i1119" DrawAspect="Content" ObjectID="_1556016929" r:id="rId203"/>
+                <o:OLEObject Type="Embed" ProgID="Equation.DSMT4" ShapeID="_x0000_i1119" DrawAspect="Content" ObjectID="_1556015009" r:id="rId203"/>
               </w:object>
             </w:r>
           </w:p>
@@ -21303,7 +21305,7 @@
                 <v:shape id="_x0000_i1120" type="#_x0000_t75" style="width:29.25pt;height:12.75pt" o:ole="">
                   <v:imagedata r:id="rId204" o:title=""/>
                 </v:shape>
-                <o:OLEObject Type="Embed" ProgID="Equation.DSMT4" ShapeID="_x0000_i1120" DrawAspect="Content" ObjectID="_1556016930" r:id="rId205"/>
+                <o:OLEObject Type="Embed" ProgID="Equation.DSMT4" ShapeID="_x0000_i1120" DrawAspect="Content" ObjectID="_1556015010" r:id="rId205"/>
               </w:object>
             </w:r>
             <w:r>
@@ -21342,7 +21344,7 @@
                 <v:shape id="_x0000_i1121" type="#_x0000_t75" style="width:9pt;height:12.75pt" o:ole="">
                   <v:imagedata r:id="rId206" o:title=""/>
                 </v:shape>
-                <o:OLEObject Type="Embed" ProgID="Equation.DSMT4" ShapeID="_x0000_i1121" DrawAspect="Content" ObjectID="_1556016931" r:id="rId207"/>
+                <o:OLEObject Type="Embed" ProgID="Equation.DSMT4" ShapeID="_x0000_i1121" DrawAspect="Content" ObjectID="_1556015011" r:id="rId207"/>
               </w:object>
             </w:r>
           </w:p>
@@ -21368,7 +21370,7 @@
                 <v:shape id="_x0000_i1122" type="#_x0000_t75" style="width:29.25pt;height:12.75pt" o:ole="">
                   <v:imagedata r:id="rId208" o:title=""/>
                 </v:shape>
-                <o:OLEObject Type="Embed" ProgID="Equation.DSMT4" ShapeID="_x0000_i1122" DrawAspect="Content" ObjectID="_1556016932" r:id="rId209"/>
+                <o:OLEObject Type="Embed" ProgID="Equation.DSMT4" ShapeID="_x0000_i1122" DrawAspect="Content" ObjectID="_1556015012" r:id="rId209"/>
               </w:object>
             </w:r>
             <w:r>
@@ -21445,7 +21447,7 @@
                 <v:shape id="_x0000_i1125" type="#_x0000_t75" style="width:11.25pt;height:12.75pt" o:ole="">
                   <v:imagedata r:id="rId211" o:title=""/>
                 </v:shape>
-                <o:OLEObject Type="Embed" ProgID="Equation.DSMT4" ShapeID="_x0000_i1125" DrawAspect="Content" ObjectID="_1556016933" r:id="rId212"/>
+                <o:OLEObject Type="Embed" ProgID="Equation.DSMT4" ShapeID="_x0000_i1125" DrawAspect="Content" ObjectID="_1556015013" r:id="rId212"/>
               </w:object>
             </w:r>
           </w:p>
@@ -21471,7 +21473,7 @@
                 <v:shape id="_x0000_i1126" type="#_x0000_t75" style="width:29.25pt;height:12.75pt" o:ole="">
                   <v:imagedata r:id="rId213" o:title=""/>
                 </v:shape>
-                <o:OLEObject Type="Embed" ProgID="Equation.DSMT4" ShapeID="_x0000_i1126" DrawAspect="Content" ObjectID="_1556016934" r:id="rId214"/>
+                <o:OLEObject Type="Embed" ProgID="Equation.DSMT4" ShapeID="_x0000_i1126" DrawAspect="Content" ObjectID="_1556015014" r:id="rId214"/>
               </w:object>
             </w:r>
             <w:r>
@@ -21488,7 +21490,7 @@
                 <v:shape id="_x0000_i1127" type="#_x0000_t75" style="width:27.75pt;height:12.75pt" o:ole="">
                   <v:imagedata r:id="rId215" o:title=""/>
                 </v:shape>
-                <o:OLEObject Type="Embed" ProgID="Equation.DSMT4" ShapeID="_x0000_i1127" DrawAspect="Content" ObjectID="_1556016935" r:id="rId216"/>
+                <o:OLEObject Type="Embed" ProgID="Equation.DSMT4" ShapeID="_x0000_i1127" DrawAspect="Content" ObjectID="_1556015015" r:id="rId216"/>
               </w:object>
             </w:r>
             <w:r>
@@ -21527,7 +21529,7 @@
                 <v:shape id="_x0000_i1128" type="#_x0000_t75" style="width:23.25pt;height:14.25pt" o:ole="">
                   <v:imagedata r:id="rId217" o:title=""/>
                 </v:shape>
-                <o:OLEObject Type="Embed" ProgID="Equation.DSMT4" ShapeID="_x0000_i1128" DrawAspect="Content" ObjectID="_1556016936" r:id="rId218"/>
+                <o:OLEObject Type="Embed" ProgID="Equation.DSMT4" ShapeID="_x0000_i1128" DrawAspect="Content" ObjectID="_1556015016" r:id="rId218"/>
               </w:object>
             </w:r>
           </w:p>
@@ -21553,7 +21555,7 @@
                 <v:shape id="_x0000_i1129" type="#_x0000_t75" style="width:35.25pt;height:12.75pt" o:ole="">
                   <v:imagedata r:id="rId184" o:title=""/>
                 </v:shape>
-                <o:OLEObject Type="Embed" ProgID="Equation.DSMT4" ShapeID="_x0000_i1129" DrawAspect="Content" ObjectID="_1556016937" r:id="rId219"/>
+                <o:OLEObject Type="Embed" ProgID="Equation.DSMT4" ShapeID="_x0000_i1129" DrawAspect="Content" ObjectID="_1556015017" r:id="rId219"/>
               </w:object>
             </w:r>
             <w:r>
@@ -21570,7 +21572,7 @@
                 <v:shape id="_x0000_i1130" type="#_x0000_t75" style="width:35.25pt;height:12.75pt" o:ole="">
                   <v:imagedata r:id="rId186" o:title=""/>
                 </v:shape>
-                <o:OLEObject Type="Embed" ProgID="Equation.DSMT4" ShapeID="_x0000_i1130" DrawAspect="Content" ObjectID="_1556016938" r:id="rId220"/>
+                <o:OLEObject Type="Embed" ProgID="Equation.DSMT4" ShapeID="_x0000_i1130" DrawAspect="Content" ObjectID="_1556015018" r:id="rId220"/>
               </w:object>
             </w:r>
             <w:r>
@@ -21609,7 +21611,7 @@
                 <v:shape id="_x0000_i1131" type="#_x0000_t75" style="width:11.25pt;height:11.25pt" o:ole="">
                   <v:imagedata r:id="rId221" o:title=""/>
                 </v:shape>
-                <o:OLEObject Type="Embed" ProgID="Equation.DSMT4" ShapeID="_x0000_i1131" DrawAspect="Content" ObjectID="_1556016939" r:id="rId222"/>
+                <o:OLEObject Type="Embed" ProgID="Equation.DSMT4" ShapeID="_x0000_i1131" DrawAspect="Content" ObjectID="_1556015019" r:id="rId222"/>
               </w:object>
             </w:r>
           </w:p>
@@ -21660,7 +21662,7 @@
                 <v:shape id="_x0000_i1132" type="#_x0000_t75" style="width:11.25pt;height:12.75pt" o:ole="">
                   <v:imagedata r:id="rId223" o:title=""/>
                 </v:shape>
-                <o:OLEObject Type="Embed" ProgID="Equation.DSMT4" ShapeID="_x0000_i1132" DrawAspect="Content" ObjectID="_1556016940" r:id="rId224"/>
+                <o:OLEObject Type="Embed" ProgID="Equation.DSMT4" ShapeID="_x0000_i1132" DrawAspect="Content" ObjectID="_1556015020" r:id="rId224"/>
               </w:object>
             </w:r>
           </w:p>
@@ -21760,7 +21762,7 @@
                 <v:shape id="_x0000_i1133" type="#_x0000_t75" style="width:66.75pt;height:38.25pt" o:ole="">
                   <v:imagedata r:id="rId225" o:title=""/>
                 </v:shape>
-                <o:OLEObject Type="Embed" ProgID="Equation.DSMT4" ShapeID="_x0000_i1133" DrawAspect="Content" ObjectID="_1556016941" r:id="rId226"/>
+                <o:OLEObject Type="Embed" ProgID="Equation.DSMT4" ShapeID="_x0000_i1133" DrawAspect="Content" ObjectID="_1556015021" r:id="rId226"/>
               </w:object>
             </w:r>
           </w:p>
@@ -21827,7 +21829,7 @@
           <v:shape id="_x0000_i1134" type="#_x0000_t75" style="width:9pt;height:12.75pt" o:ole="">
             <v:imagedata r:id="rId227" o:title=""/>
           </v:shape>
-          <o:OLEObject Type="Embed" ProgID="Equation.DSMT4" ShapeID="_x0000_i1134" DrawAspect="Content" ObjectID="_1556016942" r:id="rId228"/>
+          <o:OLEObject Type="Embed" ProgID="Equation.DSMT4" ShapeID="_x0000_i1134" DrawAspect="Content" ObjectID="_1556015022" r:id="rId228"/>
         </w:object>
       </w:r>
       <w:r>
@@ -21847,7 +21849,7 @@
           <v:shape id="_x0000_i1135" type="#_x0000_t75" style="width:11.25pt;height:14.25pt" o:ole="">
             <v:imagedata r:id="rId229" o:title=""/>
           </v:shape>
-          <o:OLEObject Type="Embed" ProgID="Equation.DSMT4" ShapeID="_x0000_i1135" DrawAspect="Content" ObjectID="_1556016943" r:id="rId230"/>
+          <o:OLEObject Type="Embed" ProgID="Equation.DSMT4" ShapeID="_x0000_i1135" DrawAspect="Content" ObjectID="_1556015023" r:id="rId230"/>
         </w:object>
       </w:r>
       <w:r>
@@ -21913,7 +21915,7 @@
           <v:shape id="_x0000_i1136" type="#_x0000_t75" style="width:11.25pt;height:14.25pt" o:ole="">
             <v:imagedata r:id="rId231" o:title=""/>
           </v:shape>
-          <o:OLEObject Type="Embed" ProgID="Equation.DSMT4" ShapeID="_x0000_i1136" DrawAspect="Content" ObjectID="_1556016944" r:id="rId232"/>
+          <o:OLEObject Type="Embed" ProgID="Equation.DSMT4" ShapeID="_x0000_i1136" DrawAspect="Content" ObjectID="_1556015024" r:id="rId232"/>
         </w:object>
       </w:r>
       <w:r>
@@ -21983,7 +21985,7 @@
                 <v:shape id="_x0000_i1137" type="#_x0000_t75" style="width:101.25pt;height:38.25pt" o:ole="">
                   <v:imagedata r:id="rId233" o:title=""/>
                 </v:shape>
-                <o:OLEObject Type="Embed" ProgID="Equation.DSMT4" ShapeID="_x0000_i1137" DrawAspect="Content" ObjectID="_1556016945" r:id="rId234"/>
+                <o:OLEObject Type="Embed" ProgID="Equation.DSMT4" ShapeID="_x0000_i1137" DrawAspect="Content" ObjectID="_1556015025" r:id="rId234"/>
               </w:object>
             </w:r>
           </w:p>
@@ -22134,7 +22136,7 @@
           <v:shape id="_x0000_i1138" type="#_x0000_t75" style="width:15.75pt;height:18.75pt" o:ole="">
             <v:imagedata r:id="rId235" o:title=""/>
           </v:shape>
-          <o:OLEObject Type="Embed" ProgID="Equation.DSMT4" ShapeID="_x0000_i1138" DrawAspect="Content" ObjectID="_1556016946" r:id="rId236"/>
+          <o:OLEObject Type="Embed" ProgID="Equation.DSMT4" ShapeID="_x0000_i1138" DrawAspect="Content" ObjectID="_1556015026" r:id="rId236"/>
         </w:object>
       </w:r>
       <w:r>
@@ -22151,7 +22153,7 @@
           <v:shape id="_x0000_i1139" type="#_x0000_t75" style="width:14.25pt;height:18.75pt" o:ole="">
             <v:imagedata r:id="rId237" o:title=""/>
           </v:shape>
-          <o:OLEObject Type="Embed" ProgID="Equation.DSMT4" ShapeID="_x0000_i1139" DrawAspect="Content" ObjectID="_1556016947" r:id="rId238"/>
+          <o:OLEObject Type="Embed" ProgID="Equation.DSMT4" ShapeID="_x0000_i1139" DrawAspect="Content" ObjectID="_1556015027" r:id="rId238"/>
         </w:object>
       </w:r>
       <w:r>
@@ -22165,7 +22167,7 @@
           <v:shape id="_x0000_i1140" type="#_x0000_t75" style="width:21.75pt;height:15.75pt" o:ole="">
             <v:imagedata r:id="rId239" o:title=""/>
           </v:shape>
-          <o:OLEObject Type="Embed" ProgID="Equation.DSMT4" ShapeID="_x0000_i1140" DrawAspect="Content" ObjectID="_1556016948" r:id="rId240"/>
+          <o:OLEObject Type="Embed" ProgID="Equation.DSMT4" ShapeID="_x0000_i1140" DrawAspect="Content" ObjectID="_1556015028" r:id="rId240"/>
         </w:object>
       </w:r>
       <w:r>
@@ -22182,7 +22184,7 @@
           <v:shape id="_x0000_i1141" type="#_x0000_t75" style="width:15.75pt;height:18.75pt" o:ole="">
             <v:imagedata r:id="rId241" o:title=""/>
           </v:shape>
-          <o:OLEObject Type="Embed" ProgID="Equation.DSMT4" ShapeID="_x0000_i1141" DrawAspect="Content" ObjectID="_1556016949" r:id="rId242"/>
+          <o:OLEObject Type="Embed" ProgID="Equation.DSMT4" ShapeID="_x0000_i1141" DrawAspect="Content" ObjectID="_1556015029" r:id="rId242"/>
         </w:object>
       </w:r>
       <w:r>
@@ -22222,7 +22224,7 @@
                 <v:shape id="_x0000_i1142" type="#_x0000_t75" style="width:197.25pt;height:175.5pt" o:ole="">
                   <v:imagedata r:id="rId243" o:title=""/>
                 </v:shape>
-                <o:OLEObject Type="Embed" ProgID="Visio.Drawing.11" ShapeID="_x0000_i1142" DrawAspect="Content" ObjectID="_1556016950" r:id="rId244"/>
+                <o:OLEObject Type="Embed" ProgID="Visio.Drawing.11" ShapeID="_x0000_i1142" DrawAspect="Content" ObjectID="_1556015030" r:id="rId244"/>
               </w:object>
             </w:r>
           </w:p>
@@ -22241,7 +22243,7 @@
                 <v:shape id="_x0000_i1143" type="#_x0000_t75" style="width:222pt;height:162pt" o:ole="">
                   <v:imagedata r:id="rId245" o:title=""/>
                 </v:shape>
-                <o:OLEObject Type="Embed" ProgID="Visio.Drawing.11" ShapeID="_x0000_i1143" DrawAspect="Content" ObjectID="_1556016951" r:id="rId246"/>
+                <o:OLEObject Type="Embed" ProgID="Visio.Drawing.11" ShapeID="_x0000_i1143" DrawAspect="Content" ObjectID="_1556015031" r:id="rId246"/>
               </w:object>
             </w:r>
           </w:p>
@@ -22492,7 +22494,7 @@
           <v:shape id="_x0000_i1144" type="#_x0000_t75" style="width:15.75pt;height:18.75pt" o:ole="">
             <v:imagedata r:id="rId247" o:title=""/>
           </v:shape>
-          <o:OLEObject Type="Embed" ProgID="Equation.DSMT4" ShapeID="_x0000_i1144" DrawAspect="Content" ObjectID="_1556016952" r:id="rId248"/>
+          <o:OLEObject Type="Embed" ProgID="Equation.DSMT4" ShapeID="_x0000_i1144" DrawAspect="Content" ObjectID="_1556015032" r:id="rId248"/>
         </w:object>
       </w:r>
       <w:r>
@@ -22509,7 +22511,7 @@
           <v:shape id="_x0000_i1145" type="#_x0000_t75" style="width:16.5pt;height:18.75pt" o:ole="">
             <v:imagedata r:id="rId249" o:title=""/>
           </v:shape>
-          <o:OLEObject Type="Embed" ProgID="Equation.DSMT4" ShapeID="_x0000_i1145" DrawAspect="Content" ObjectID="_1556016953" r:id="rId250"/>
+          <o:OLEObject Type="Embed" ProgID="Equation.DSMT4" ShapeID="_x0000_i1145" DrawAspect="Content" ObjectID="_1556015033" r:id="rId250"/>
         </w:object>
       </w:r>
       <w:r>
@@ -22532,7 +22534,7 @@
           <v:shape id="_x0000_i1146" type="#_x0000_t75" style="width:15.75pt;height:18.75pt" o:ole="">
             <v:imagedata r:id="rId251" o:title=""/>
           </v:shape>
-          <o:OLEObject Type="Embed" ProgID="Equation.DSMT4" ShapeID="_x0000_i1146" DrawAspect="Content" ObjectID="_1556016954" r:id="rId252"/>
+          <o:OLEObject Type="Embed" ProgID="Equation.DSMT4" ShapeID="_x0000_i1146" DrawAspect="Content" ObjectID="_1556015034" r:id="rId252"/>
         </w:object>
       </w:r>
       <w:r>
@@ -22951,7 +22953,7 @@
                 <v:shape id="_x0000_i1147" type="#_x0000_t75" style="width:83.25pt;height:18.75pt" o:ole="">
                   <v:imagedata r:id="rId253" o:title=""/>
                 </v:shape>
-                <o:OLEObject Type="Embed" ProgID="Equation.DSMT4" ShapeID="_x0000_i1147" DrawAspect="Content" ObjectID="_1556016955" r:id="rId254"/>
+                <o:OLEObject Type="Embed" ProgID="Equation.DSMT4" ShapeID="_x0000_i1147" DrawAspect="Content" ObjectID="_1556015035" r:id="rId254"/>
               </w:object>
             </w:r>
           </w:p>
@@ -22990,7 +22992,7 @@
                 <v:shape id="_x0000_i1148" type="#_x0000_t75" style="width:86.25pt;height:20.25pt" o:ole="">
                   <v:imagedata r:id="rId255" o:title=""/>
                 </v:shape>
-                <o:OLEObject Type="Embed" ProgID="Equation.DSMT4" ShapeID="_x0000_i1148" DrawAspect="Content" ObjectID="_1556016956" r:id="rId256"/>
+                <o:OLEObject Type="Embed" ProgID="Equation.DSMT4" ShapeID="_x0000_i1148" DrawAspect="Content" ObjectID="_1556015036" r:id="rId256"/>
               </w:object>
             </w:r>
           </w:p>
@@ -23029,7 +23031,7 @@
                 <v:shape id="_x0000_i1149" type="#_x0000_t75" style="width:98.25pt;height:20.25pt" o:ole="">
                   <v:imagedata r:id="rId257" o:title=""/>
                 </v:shape>
-                <o:OLEObject Type="Embed" ProgID="Equation.DSMT4" ShapeID="_x0000_i1149" DrawAspect="Content" ObjectID="_1556016957" r:id="rId258"/>
+                <o:OLEObject Type="Embed" ProgID="Equation.DSMT4" ShapeID="_x0000_i1149" DrawAspect="Content" ObjectID="_1556015037" r:id="rId258"/>
               </w:object>
             </w:r>
           </w:p>
@@ -23068,7 +23070,7 @@
                 <v:shape id="_x0000_i1150" type="#_x0000_t75" style="width:136.5pt;height:162pt" o:ole="">
                   <v:imagedata r:id="rId259" o:title=""/>
                 </v:shape>
-                <o:OLEObject Type="Embed" ProgID="Visio.Drawing.11" ShapeID="_x0000_i1150" DrawAspect="Content" ObjectID="_1556016958" r:id="rId260"/>
+                <o:OLEObject Type="Embed" ProgID="Visio.Drawing.11" ShapeID="_x0000_i1150" DrawAspect="Content" ObjectID="_1556015038" r:id="rId260"/>
               </w:object>
             </w:r>
           </w:p>
@@ -23086,7 +23088,7 @@
                 <v:shape id="_x0000_i1151" type="#_x0000_t75" style="width:272.25pt;height:231.75pt" o:ole="">
                   <v:imagedata r:id="rId261" o:title=""/>
                 </v:shape>
-                <o:OLEObject Type="Embed" ProgID="Visio.Drawing.11" ShapeID="_x0000_i1151" DrawAspect="Content" ObjectID="_1556016959" r:id="rId262"/>
+                <o:OLEObject Type="Embed" ProgID="Visio.Drawing.11" ShapeID="_x0000_i1151" DrawAspect="Content" ObjectID="_1556015039" r:id="rId262"/>
               </w:object>
             </w:r>
           </w:p>
@@ -23320,7 +23322,7 @@
           <v:shape id="_x0000_i1152" type="#_x0000_t75" style="width:16.5pt;height:18.75pt" o:ole="">
             <v:imagedata r:id="rId263" o:title=""/>
           </v:shape>
-          <o:OLEObject Type="Embed" ProgID="Equation.DSMT4" ShapeID="_x0000_i1152" DrawAspect="Content" ObjectID="_1556016960" r:id="rId264"/>
+          <o:OLEObject Type="Embed" ProgID="Equation.DSMT4" ShapeID="_x0000_i1152" DrawAspect="Content" ObjectID="_1556015040" r:id="rId264"/>
         </w:object>
       </w:r>
       <w:r>
@@ -23393,7 +23395,7 @@
                 <v:shape id="_x0000_i1153" type="#_x0000_t75" style="width:99.75pt;height:20.25pt" o:ole="">
                   <v:imagedata r:id="rId265" o:title=""/>
                 </v:shape>
-                <o:OLEObject Type="Embed" ProgID="Equation.DSMT4" ShapeID="_x0000_i1153" DrawAspect="Content" ObjectID="_1556016961" r:id="rId266"/>
+                <o:OLEObject Type="Embed" ProgID="Equation.DSMT4" ShapeID="_x0000_i1153" DrawAspect="Content" ObjectID="_1556015041" r:id="rId266"/>
               </w:object>
             </w:r>
           </w:p>
@@ -23435,7 +23437,7 @@
           <v:shape id="_x0000_i1154" type="#_x0000_t75" style="width:6.75pt;height:14.25pt" o:ole="">
             <v:imagedata r:id="rId267" o:title=""/>
           </v:shape>
-          <o:OLEObject Type="Embed" ProgID="Equation.DSMT4" ShapeID="_x0000_i1154" DrawAspect="Content" ObjectID="_1556016962" r:id="rId268"/>
+          <o:OLEObject Type="Embed" ProgID="Equation.DSMT4" ShapeID="_x0000_i1154" DrawAspect="Content" ObjectID="_1556015042" r:id="rId268"/>
         </w:object>
       </w:r>
       <w:r>
@@ -23508,7 +23510,7 @@
                 <v:shape id="_x0000_i1155" type="#_x0000_t75" style="width:86.25pt;height:20.25pt" o:ole="">
                   <v:imagedata r:id="rId269" o:title=""/>
                 </v:shape>
-                <o:OLEObject Type="Embed" ProgID="Equation.DSMT4" ShapeID="_x0000_i1155" DrawAspect="Content" ObjectID="_1556016963" r:id="rId270"/>
+                <o:OLEObject Type="Embed" ProgID="Equation.DSMT4" ShapeID="_x0000_i1155" DrawAspect="Content" ObjectID="_1556015043" r:id="rId270"/>
               </w:object>
             </w:r>
           </w:p>
@@ -23549,7 +23551,7 @@
           <v:shape id="_x0000_i1156" type="#_x0000_t75" style="width:6.75pt;height:14.25pt" o:ole="">
             <v:imagedata r:id="rId271" o:title=""/>
           </v:shape>
-          <o:OLEObject Type="Embed" ProgID="Equation.DSMT4" ShapeID="_x0000_i1156" DrawAspect="Content" ObjectID="_1556016964" r:id="rId272"/>
+          <o:OLEObject Type="Embed" ProgID="Equation.DSMT4" ShapeID="_x0000_i1156" DrawAspect="Content" ObjectID="_1556015044" r:id="rId272"/>
         </w:object>
       </w:r>
       <w:r>
@@ -23578,7 +23580,7 @@
           <v:shape id="_x0000_i1157" type="#_x0000_t75" style="width:15.75pt;height:18.75pt" o:ole="">
             <v:imagedata r:id="rId273" o:title=""/>
           </v:shape>
-          <o:OLEObject Type="Embed" ProgID="Equation.DSMT4" ShapeID="_x0000_i1157" DrawAspect="Content" ObjectID="_1556016965" r:id="rId274"/>
+          <o:OLEObject Type="Embed" ProgID="Equation.DSMT4" ShapeID="_x0000_i1157" DrawAspect="Content" ObjectID="_1556015045" r:id="rId274"/>
         </w:object>
       </w:r>
       <w:r>
@@ -23595,7 +23597,7 @@
           <v:shape id="_x0000_i1158" type="#_x0000_t75" style="width:9pt;height:15.75pt" o:ole="">
             <v:imagedata r:id="rId275" o:title=""/>
           </v:shape>
-          <o:OLEObject Type="Embed" ProgID="Equation.DSMT4" ShapeID="_x0000_i1158" DrawAspect="Content" ObjectID="_1556016966" r:id="rId276"/>
+          <o:OLEObject Type="Embed" ProgID="Equation.DSMT4" ShapeID="_x0000_i1158" DrawAspect="Content" ObjectID="_1556015046" r:id="rId276"/>
         </w:object>
       </w:r>
       <w:r>
@@ -23668,7 +23670,7 @@
                 <v:shape id="_x0000_i1159" type="#_x0000_t75" style="width:177.75pt;height:20.25pt" o:ole="">
                   <v:imagedata r:id="rId277" o:title=""/>
                 </v:shape>
-                <o:OLEObject Type="Embed" ProgID="Equation.DSMT4" ShapeID="_x0000_i1159" DrawAspect="Content" ObjectID="_1556016967" r:id="rId278"/>
+                <o:OLEObject Type="Embed" ProgID="Equation.DSMT4" ShapeID="_x0000_i1159" DrawAspect="Content" ObjectID="_1556015047" r:id="rId278"/>
               </w:object>
             </w:r>
           </w:p>
@@ -23775,7 +23777,7 @@
                 <v:shape id="_x0000_i1160" type="#_x0000_t75" style="width:113.25pt;height:20.25pt" o:ole="">
                   <v:imagedata r:id="rId279" o:title=""/>
                 </v:shape>
-                <o:OLEObject Type="Embed" ProgID="Equation.DSMT4" ShapeID="_x0000_i1160" DrawAspect="Content" ObjectID="_1556016968" r:id="rId280"/>
+                <o:OLEObject Type="Embed" ProgID="Equation.DSMT4" ShapeID="_x0000_i1160" DrawAspect="Content" ObjectID="_1556015048" r:id="rId280"/>
               </w:object>
             </w:r>
           </w:p>
@@ -23867,7 +23869,7 @@
                 <v:shape id="_x0000_i1161" type="#_x0000_t75" style="width:102.75pt;height:19.5pt" o:ole="">
                   <v:imagedata r:id="rId281" o:title=""/>
                 </v:shape>
-                <o:OLEObject Type="Embed" ProgID="Equation.DSMT4" ShapeID="_x0000_i1161" DrawAspect="Content" ObjectID="_1556016969" r:id="rId282"/>
+                <o:OLEObject Type="Embed" ProgID="Equation.DSMT4" ShapeID="_x0000_i1161" DrawAspect="Content" ObjectID="_1556015049" r:id="rId282"/>
               </w:object>
             </w:r>
           </w:p>
@@ -23995,7 +23997,7 @@
                 <v:shape id="_x0000_i1162" type="#_x0000_t75" style="width:84.75pt;height:20.25pt" o:ole="">
                   <v:imagedata r:id="rId283" o:title=""/>
                 </v:shape>
-                <o:OLEObject Type="Embed" ProgID="Equation.DSMT4" ShapeID="_x0000_i1162" DrawAspect="Content" ObjectID="_1556016970" r:id="rId284"/>
+                <o:OLEObject Type="Embed" ProgID="Equation.DSMT4" ShapeID="_x0000_i1162" DrawAspect="Content" ObjectID="_1556015050" r:id="rId284"/>
               </w:object>
             </w:r>
           </w:p>
@@ -24036,7 +24038,7 @@
                 <v:shape id="_x0000_i1163" type="#_x0000_t75" style="width:75.75pt;height:20.25pt" o:ole="">
                   <v:imagedata r:id="rId285" o:title=""/>
                 </v:shape>
-                <o:OLEObject Type="Embed" ProgID="Equation.DSMT4" ShapeID="_x0000_i1163" DrawAspect="Content" ObjectID="_1556016971" r:id="rId286"/>
+                <o:OLEObject Type="Embed" ProgID="Equation.DSMT4" ShapeID="_x0000_i1163" DrawAspect="Content" ObjectID="_1556015051" r:id="rId286"/>
               </w:object>
             </w:r>
           </w:p>
@@ -24078,7 +24080,7 @@
           <v:shape id="_x0000_i1164" type="#_x0000_t75" style="width:6.75pt;height:12.75pt" o:ole="">
             <v:imagedata r:id="rId287" o:title=""/>
           </v:shape>
-          <o:OLEObject Type="Embed" ProgID="Equation.DSMT4" ShapeID="_x0000_i1164" DrawAspect="Content" ObjectID="_1556016972" r:id="rId288"/>
+          <o:OLEObject Type="Embed" ProgID="Equation.DSMT4" ShapeID="_x0000_i1164" DrawAspect="Content" ObjectID="_1556015052" r:id="rId288"/>
         </w:object>
       </w:r>
       <w:r>
@@ -24145,7 +24147,7 @@
                 <v:shape id="_x0000_i1165" type="#_x0000_t75" style="width:83.25pt;height:18.75pt" o:ole="">
                   <v:imagedata r:id="rId289" o:title=""/>
                 </v:shape>
-                <o:OLEObject Type="Embed" ProgID="Equation.DSMT4" ShapeID="_x0000_i1165" DrawAspect="Content" ObjectID="_1556016973" r:id="rId290"/>
+                <o:OLEObject Type="Embed" ProgID="Equation.DSMT4" ShapeID="_x0000_i1165" DrawAspect="Content" ObjectID="_1556015053" r:id="rId290"/>
               </w:object>
             </w:r>
           </w:p>
@@ -24243,7 +24245,7 @@
                 <v:shape id="_x0000_i1166" type="#_x0000_t75" style="width:98.25pt;height:20.25pt" o:ole="">
                   <v:imagedata r:id="rId291" o:title=""/>
                 </v:shape>
-                <o:OLEObject Type="Embed" ProgID="Equation.DSMT4" ShapeID="_x0000_i1166" DrawAspect="Content" ObjectID="_1556016974" r:id="rId292"/>
+                <o:OLEObject Type="Embed" ProgID="Equation.DSMT4" ShapeID="_x0000_i1166" DrawAspect="Content" ObjectID="_1556015054" r:id="rId292"/>
               </w:object>
             </w:r>
           </w:p>
@@ -24280,7 +24282,7 @@
           <v:shape id="_x0000_i1167" type="#_x0000_t75" style="width:75.75pt;height:18.75pt" o:ole="">
             <v:imagedata r:id="rId293" o:title=""/>
           </v:shape>
-          <o:OLEObject Type="Embed" ProgID="Equation.DSMT4" ShapeID="_x0000_i1167" DrawAspect="Content" ObjectID="_1556016975" r:id="rId294"/>
+          <o:OLEObject Type="Embed" ProgID="Equation.DSMT4" ShapeID="_x0000_i1167" DrawAspect="Content" ObjectID="_1556015055" r:id="rId294"/>
         </w:object>
       </w:r>
       <w:r>
@@ -24300,7 +24302,7 @@
           <v:shape id="_x0000_i1168" type="#_x0000_t75" style="width:15.75pt;height:18.75pt" o:ole="">
             <v:imagedata r:id="rId295" o:title=""/>
           </v:shape>
-          <o:OLEObject Type="Embed" ProgID="Equation.DSMT4" ShapeID="_x0000_i1168" DrawAspect="Content" ObjectID="_1556016976" r:id="rId296"/>
+          <o:OLEObject Type="Embed" ProgID="Equation.DSMT4" ShapeID="_x0000_i1168" DrawAspect="Content" ObjectID="_1556015056" r:id="rId296"/>
         </w:object>
       </w:r>
       <w:r>
@@ -24400,7 +24402,7 @@
           <v:shape id="_x0000_i1169" type="#_x0000_t75" style="width:15.75pt;height:18.75pt" o:ole="">
             <v:imagedata r:id="rId297" o:title=""/>
           </v:shape>
-          <o:OLEObject Type="Embed" ProgID="Equation.DSMT4" ShapeID="_x0000_i1169" DrawAspect="Content" ObjectID="_1556016977" r:id="rId298"/>
+          <o:OLEObject Type="Embed" ProgID="Equation.DSMT4" ShapeID="_x0000_i1169" DrawAspect="Content" ObjectID="_1556015057" r:id="rId298"/>
         </w:object>
       </w:r>
       <w:r>
@@ -24446,7 +24448,7 @@
                 <v:shape id="_x0000_i1170" type="#_x0000_t75" style="width:167.25pt;height:38.25pt" o:ole="">
                   <v:imagedata r:id="rId299" o:title=""/>
                 </v:shape>
-                <o:OLEObject Type="Embed" ProgID="Equation.DSMT4" ShapeID="_x0000_i1170" DrawAspect="Content" ObjectID="_1556016978" r:id="rId300"/>
+                <o:OLEObject Type="Embed" ProgID="Equation.DSMT4" ShapeID="_x0000_i1170" DrawAspect="Content" ObjectID="_1556015058" r:id="rId300"/>
               </w:object>
             </w:r>
           </w:p>
@@ -24483,7 +24485,7 @@
           <v:shape id="_x0000_i1171" type="#_x0000_t75" style="width:24pt;height:18.75pt" o:ole="">
             <v:imagedata r:id="rId301" o:title=""/>
           </v:shape>
-          <o:OLEObject Type="Embed" ProgID="Equation.DSMT4" ShapeID="_x0000_i1171" DrawAspect="Content" ObjectID="_1556016979" r:id="rId302"/>
+          <o:OLEObject Type="Embed" ProgID="Equation.DSMT4" ShapeID="_x0000_i1171" DrawAspect="Content" ObjectID="_1556015059" r:id="rId302"/>
         </w:object>
       </w:r>
       <w:r>
@@ -24506,7 +24508,7 @@
           <v:shape id="_x0000_i1172" type="#_x0000_t75" style="width:12.75pt;height:18.75pt" o:ole="">
             <v:imagedata r:id="rId303" o:title=""/>
           </v:shape>
-          <o:OLEObject Type="Embed" ProgID="Equation.DSMT4" ShapeID="_x0000_i1172" DrawAspect="Content" ObjectID="_1556016980" r:id="rId304"/>
+          <o:OLEObject Type="Embed" ProgID="Equation.DSMT4" ShapeID="_x0000_i1172" DrawAspect="Content" ObjectID="_1556015060" r:id="rId304"/>
         </w:object>
       </w:r>
       <w:r>
@@ -24544,7 +24546,7 @@
           <v:shape id="_x0000_i1173" type="#_x0000_t75" style="width:12.75pt;height:18.75pt" o:ole="">
             <v:imagedata r:id="rId305" o:title=""/>
           </v:shape>
-          <o:OLEObject Type="Embed" ProgID="Equation.DSMT4" ShapeID="_x0000_i1173" DrawAspect="Content" ObjectID="_1556016981" r:id="rId306"/>
+          <o:OLEObject Type="Embed" ProgID="Equation.DSMT4" ShapeID="_x0000_i1173" DrawAspect="Content" ObjectID="_1556015061" r:id="rId306"/>
         </w:object>
       </w:r>
       <w:r>
@@ -24864,7 +24866,7 @@
           <v:shape id="_x0000_i1174" type="#_x0000_t75" style="width:9pt;height:15.75pt" o:ole="">
             <v:imagedata r:id="rId307" o:title=""/>
           </v:shape>
-          <o:OLEObject Type="Embed" ProgID="Equation.DSMT4" ShapeID="_x0000_i1174" DrawAspect="Content" ObjectID="_1556016982" r:id="rId308"/>
+          <o:OLEObject Type="Embed" ProgID="Equation.DSMT4" ShapeID="_x0000_i1174" DrawAspect="Content" ObjectID="_1556015062" r:id="rId308"/>
         </w:object>
       </w:r>
       <w:r>
@@ -24995,7 +24997,7 @@
           <v:shape id="_x0000_i1175" type="#_x0000_t75" style="width:12.75pt;height:18.75pt" o:ole="">
             <v:imagedata r:id="rId309" o:title=""/>
           </v:shape>
-          <o:OLEObject Type="Embed" ProgID="Equation.DSMT4" ShapeID="_x0000_i1175" DrawAspect="Content" ObjectID="_1556016983" r:id="rId310"/>
+          <o:OLEObject Type="Embed" ProgID="Equation.DSMT4" ShapeID="_x0000_i1175" DrawAspect="Content" ObjectID="_1556015063" r:id="rId310"/>
         </w:object>
       </w:r>
       <w:r>
@@ -25056,7 +25058,7 @@
                 <v:shape id="_x0000_i1176" type="#_x0000_t75" style="width:147.75pt;height:18.75pt" o:ole="">
                   <v:imagedata r:id="rId311" o:title=""/>
                 </v:shape>
-                <o:OLEObject Type="Embed" ProgID="Equation.DSMT4" ShapeID="_x0000_i1176" DrawAspect="Content" ObjectID="_1556016984" r:id="rId312"/>
+                <o:OLEObject Type="Embed" ProgID="Equation.DSMT4" ShapeID="_x0000_i1176" DrawAspect="Content" ObjectID="_1556015064" r:id="rId312"/>
               </w:object>
             </w:r>
           </w:p>
@@ -25096,7 +25098,7 @@
                 <v:shape id="_x0000_i1177" type="#_x0000_t75" style="width:251.25pt;height:20.25pt" o:ole="">
                   <v:imagedata r:id="rId313" o:title=""/>
                 </v:shape>
-                <o:OLEObject Type="Embed" ProgID="Equation.DSMT4" ShapeID="_x0000_i1177" DrawAspect="Content" ObjectID="_1556016985" r:id="rId314"/>
+                <o:OLEObject Type="Embed" ProgID="Equation.DSMT4" ShapeID="_x0000_i1177" DrawAspect="Content" ObjectID="_1556015065" r:id="rId314"/>
               </w:object>
             </w:r>
           </w:p>
@@ -25133,7 +25135,7 @@
           <v:shape id="_x0000_i1178" type="#_x0000_t75" style="width:51.75pt;height:18.75pt" o:ole="">
             <v:imagedata r:id="rId315" o:title=""/>
           </v:shape>
-          <o:OLEObject Type="Embed" ProgID="Equation.DSMT4" ShapeID="_x0000_i1178" DrawAspect="Content" ObjectID="_1556016986" r:id="rId316"/>
+          <o:OLEObject Type="Embed" ProgID="Equation.DSMT4" ShapeID="_x0000_i1178" DrawAspect="Content" ObjectID="_1556015066" r:id="rId316"/>
         </w:object>
       </w:r>
       <w:r>
@@ -25150,7 +25152,7 @@
           <v:shape id="_x0000_i1179" type="#_x0000_t75" style="width:56.25pt;height:20.25pt" o:ole="">
             <v:imagedata r:id="rId317" o:title=""/>
           </v:shape>
-          <o:OLEObject Type="Embed" ProgID="Equation.DSMT4" ShapeID="_x0000_i1179" DrawAspect="Content" ObjectID="_1556016987" r:id="rId318"/>
+          <o:OLEObject Type="Embed" ProgID="Equation.DSMT4" ShapeID="_x0000_i1179" DrawAspect="Content" ObjectID="_1556015067" r:id="rId318"/>
         </w:object>
       </w:r>
       <w:r>
@@ -25167,7 +25169,7 @@
           <v:shape id="_x0000_i1180" type="#_x0000_t75" style="width:105pt;height:18.75pt" o:ole="">
             <v:imagedata r:id="rId319" o:title=""/>
           </v:shape>
-          <o:OLEObject Type="Embed" ProgID="Equation.DSMT4" ShapeID="_x0000_i1180" DrawAspect="Content" ObjectID="_1556016988" r:id="rId320"/>
+          <o:OLEObject Type="Embed" ProgID="Equation.DSMT4" ShapeID="_x0000_i1180" DrawAspect="Content" ObjectID="_1556015068" r:id="rId320"/>
         </w:object>
       </w:r>
       <w:r>
@@ -25184,7 +25186,7 @@
           <v:shape id="_x0000_i1181" type="#_x0000_t75" style="width:105.75pt;height:20.25pt" o:ole="">
             <v:imagedata r:id="rId321" o:title=""/>
           </v:shape>
-          <o:OLEObject Type="Embed" ProgID="Equation.DSMT4" ShapeID="_x0000_i1181" DrawAspect="Content" ObjectID="_1556016989" r:id="rId322"/>
+          <o:OLEObject Type="Embed" ProgID="Equation.DSMT4" ShapeID="_x0000_i1181" DrawAspect="Content" ObjectID="_1556015069" r:id="rId322"/>
         </w:object>
       </w:r>
       <w:r>
@@ -25198,7 +25200,7 @@
           <v:shape id="_x0000_i1182" type="#_x0000_t75" style="width:6.75pt;height:12.75pt" o:ole="">
             <v:imagedata r:id="rId323" o:title=""/>
           </v:shape>
-          <o:OLEObject Type="Embed" ProgID="Equation.DSMT4" ShapeID="_x0000_i1182" DrawAspect="Content" ObjectID="_1556016990" r:id="rId324"/>
+          <o:OLEObject Type="Embed" ProgID="Equation.DSMT4" ShapeID="_x0000_i1182" DrawAspect="Content" ObjectID="_1556015070" r:id="rId324"/>
         </w:object>
       </w:r>
       <w:r>
@@ -25218,7 +25220,7 @@
           <v:shape id="_x0000_i1183" type="#_x0000_t75" style="width:15.75pt;height:18.75pt" o:ole="">
             <v:imagedata r:id="rId325" o:title=""/>
           </v:shape>
-          <o:OLEObject Type="Embed" ProgID="Equation.DSMT4" ShapeID="_x0000_i1183" DrawAspect="Content" ObjectID="_1556016991" r:id="rId326"/>
+          <o:OLEObject Type="Embed" ProgID="Equation.DSMT4" ShapeID="_x0000_i1183" DrawAspect="Content" ObjectID="_1556015071" r:id="rId326"/>
         </w:object>
       </w:r>
       <w:r>
@@ -25264,7 +25266,7 @@
                 <v:shape id="_x0000_i1184" type="#_x0000_t75" style="width:232.5pt;height:77.25pt" o:ole="">
                   <v:imagedata r:id="rId327" o:title=""/>
                 </v:shape>
-                <o:OLEObject Type="Embed" ProgID="Equation.DSMT4" ShapeID="_x0000_i1184" DrawAspect="Content" ObjectID="_1556016992" r:id="rId328"/>
+                <o:OLEObject Type="Embed" ProgID="Equation.DSMT4" ShapeID="_x0000_i1184" DrawAspect="Content" ObjectID="_1556015072" r:id="rId328"/>
               </w:object>
             </w:r>
           </w:p>
@@ -25304,7 +25306,7 @@
                 <v:shape id="_x0000_i1185" type="#_x0000_t75" style="width:231.75pt;height:77.25pt" o:ole="">
                   <v:imagedata r:id="rId329" o:title=""/>
                 </v:shape>
-                <o:OLEObject Type="Embed" ProgID="Equation.DSMT4" ShapeID="_x0000_i1185" DrawAspect="Content" ObjectID="_1556016993" r:id="rId330"/>
+                <o:OLEObject Type="Embed" ProgID="Equation.DSMT4" ShapeID="_x0000_i1185" DrawAspect="Content" ObjectID="_1556015073" r:id="rId330"/>
               </w:object>
             </w:r>
           </w:p>
@@ -25429,7 +25431,7 @@
                 <v:shape id="_x0000_i1186" type="#_x0000_t75" style="width:273.75pt;height:20.25pt" o:ole="">
                   <v:imagedata r:id="rId331" o:title=""/>
                 </v:shape>
-                <o:OLEObject Type="Embed" ProgID="Equation.DSMT4" ShapeID="_x0000_i1186" DrawAspect="Content" ObjectID="_1556016994" r:id="rId332"/>
+                <o:OLEObject Type="Embed" ProgID="Equation.DSMT4" ShapeID="_x0000_i1186" DrawAspect="Content" ObjectID="_1556015074" r:id="rId332"/>
               </w:object>
             </w:r>
           </w:p>
@@ -25469,7 +25471,7 @@
                 <v:shape id="_x0000_i1187" type="#_x0000_t75" style="width:203.25pt;height:20.25pt" o:ole="">
                   <v:imagedata r:id="rId333" o:title=""/>
                 </v:shape>
-                <o:OLEObject Type="Embed" ProgID="Equation.DSMT4" ShapeID="_x0000_i1187" DrawAspect="Content" ObjectID="_1556016995" r:id="rId334"/>
+                <o:OLEObject Type="Embed" ProgID="Equation.DSMT4" ShapeID="_x0000_i1187" DrawAspect="Content" ObjectID="_1556015075" r:id="rId334"/>
               </w:object>
             </w:r>
           </w:p>
@@ -25852,7 +25854,7 @@
                 <v:shape id="_x0000_i1188" type="#_x0000_t75" style="width:75.75pt;height:18.75pt" o:ole="">
                   <v:imagedata r:id="rId335" o:title=""/>
                 </v:shape>
-                <o:OLEObject Type="Embed" ProgID="Equation.DSMT4" ShapeID="_x0000_i1188" DrawAspect="Content" ObjectID="_1556016996" r:id="rId336"/>
+                <o:OLEObject Type="Embed" ProgID="Equation.DSMT4" ShapeID="_x0000_i1188" DrawAspect="Content" ObjectID="_1556015076" r:id="rId336"/>
               </w:object>
             </w:r>
           </w:p>
@@ -25886,7 +25888,7 @@
                 <v:shape id="_x0000_i1189" type="#_x0000_t75" style="width:12.75pt;height:18.75pt" o:ole="">
                   <v:imagedata r:id="rId337" o:title=""/>
                 </v:shape>
-                <o:OLEObject Type="Embed" ProgID="Equation.DSMT4" ShapeID="_x0000_i1189" DrawAspect="Content" ObjectID="_1556016997" r:id="rId338"/>
+                <o:OLEObject Type="Embed" ProgID="Equation.DSMT4" ShapeID="_x0000_i1189" DrawAspect="Content" ObjectID="_1556015077" r:id="rId338"/>
               </w:object>
             </w:r>
             <w:r>
@@ -25900,7 +25902,7 @@
                 <v:shape id="_x0000_i1190" type="#_x0000_t75" style="width:15.75pt;height:18.75pt" o:ole="">
                   <v:imagedata r:id="rId339" o:title=""/>
                 </v:shape>
-                <o:OLEObject Type="Embed" ProgID="Equation.DSMT4" ShapeID="_x0000_i1190" DrawAspect="Content" ObjectID="_1556016998" r:id="rId340"/>
+                <o:OLEObject Type="Embed" ProgID="Equation.DSMT4" ShapeID="_x0000_i1190" DrawAspect="Content" ObjectID="_1556015078" r:id="rId340"/>
               </w:object>
             </w:r>
             <w:r>
@@ -26094,9 +26096,9 @@
         <w:spacing w:before="223" w:after="223"/>
       </w:pPr>
       <w:bookmarkStart w:id="172" w:name="_Toc478361005"/>
-      <w:bookmarkStart w:id="173" w:name="_Toc476341127"/>
-      <w:bookmarkStart w:id="174" w:name="_Toc476602566"/>
-      <w:bookmarkStart w:id="175" w:name="_Toc482270084"/>
+      <w:bookmarkStart w:id="173" w:name="_Toc482270084"/>
+      <w:bookmarkStart w:id="174" w:name="_Toc476341127"/>
+      <w:bookmarkStart w:id="175" w:name="_Toc476602566"/>
       <w:r>
         <w:rPr>
           <w:rFonts w:hint="eastAsia"/>
@@ -26110,7 +26112,7 @@
         <w:t>实验分析</w:t>
       </w:r>
       <w:bookmarkEnd w:id="172"/>
-      <w:bookmarkEnd w:id="175"/>
+      <w:bookmarkEnd w:id="173"/>
     </w:p>
     <w:p>
       <w:pPr>
@@ -26401,7 +26403,7 @@
           <v:shape id="_x0000_i1191" type="#_x0000_t75" style="width:63.75pt;height:14.25pt" o:ole="">
             <v:imagedata r:id="rId341" o:title=""/>
           </v:shape>
-          <o:OLEObject Type="Embed" ProgID="Equation.DSMT4" ShapeID="_x0000_i1191" DrawAspect="Content" ObjectID="_1556016999" r:id="rId342"/>
+          <o:OLEObject Type="Embed" ProgID="Equation.DSMT4" ShapeID="_x0000_i1191" DrawAspect="Content" ObjectID="_1556015079" r:id="rId342"/>
         </w:object>
       </w:r>
       <w:r>
@@ -26418,7 +26420,7 @@
           <v:shape id="_x0000_i1192" type="#_x0000_t75" style="width:62.25pt;height:14.25pt" o:ole="">
             <v:imagedata r:id="rId343" o:title=""/>
           </v:shape>
-          <o:OLEObject Type="Embed" ProgID="Equation.DSMT4" ShapeID="_x0000_i1192" DrawAspect="Content" ObjectID="_1556017000" r:id="rId344"/>
+          <o:OLEObject Type="Embed" ProgID="Equation.DSMT4" ShapeID="_x0000_i1192" DrawAspect="Content" ObjectID="_1556015080" r:id="rId344"/>
         </w:object>
       </w:r>
       <w:r>
@@ -26435,7 +26437,7 @@
           <v:shape id="_x0000_i1193" type="#_x0000_t75" style="width:38.25pt;height:14.25pt" o:ole="">
             <v:imagedata r:id="rId345" o:title=""/>
           </v:shape>
-          <o:OLEObject Type="Embed" ProgID="Equation.DSMT4" ShapeID="_x0000_i1193" DrawAspect="Content" ObjectID="_1556017001" r:id="rId346"/>
+          <o:OLEObject Type="Embed" ProgID="Equation.DSMT4" ShapeID="_x0000_i1193" DrawAspect="Content" ObjectID="_1556015081" r:id="rId346"/>
         </w:object>
       </w:r>
       <w:r>
@@ -26518,7 +26520,7 @@
           <v:shape id="_x0000_i1194" type="#_x0000_t75" style="width:55.5pt;height:14.25pt" o:ole="">
             <v:imagedata r:id="rId347" o:title=""/>
           </v:shape>
-          <o:OLEObject Type="Embed" ProgID="Equation.DSMT4" ShapeID="_x0000_i1194" DrawAspect="Content" ObjectID="_1556017002" r:id="rId348"/>
+          <o:OLEObject Type="Embed" ProgID="Equation.DSMT4" ShapeID="_x0000_i1194" DrawAspect="Content" ObjectID="_1556015082" r:id="rId348"/>
         </w:object>
       </w:r>
       <w:r>
@@ -26535,7 +26537,7 @@
           <v:shape id="_x0000_i1195" type="#_x0000_t75" style="width:55.5pt;height:14.25pt" o:ole="">
             <v:imagedata r:id="rId349" o:title=""/>
           </v:shape>
-          <o:OLEObject Type="Embed" ProgID="Equation.DSMT4" ShapeID="_x0000_i1195" DrawAspect="Content" ObjectID="_1556017003" r:id="rId350"/>
+          <o:OLEObject Type="Embed" ProgID="Equation.DSMT4" ShapeID="_x0000_i1195" DrawAspect="Content" ObjectID="_1556015083" r:id="rId350"/>
         </w:object>
       </w:r>
       <w:r>
@@ -26576,7 +26578,7 @@
           <v:shape id="_x0000_i1196" type="#_x0000_t75" style="width:63.75pt;height:14.25pt" o:ole="">
             <v:imagedata r:id="rId351" o:title=""/>
           </v:shape>
-          <o:OLEObject Type="Embed" ProgID="Equation.DSMT4" ShapeID="_x0000_i1196" DrawAspect="Content" ObjectID="_1556017004" r:id="rId352"/>
+          <o:OLEObject Type="Embed" ProgID="Equation.DSMT4" ShapeID="_x0000_i1196" DrawAspect="Content" ObjectID="_1556015084" r:id="rId352"/>
         </w:object>
       </w:r>
       <w:r>
@@ -26617,7 +26619,7 @@
           <v:shape id="_x0000_i1197" type="#_x0000_t75" style="width:62.25pt;height:14.25pt" o:ole="">
             <v:imagedata r:id="rId353" o:title=""/>
           </v:shape>
-          <o:OLEObject Type="Embed" ProgID="Equation.DSMT4" ShapeID="_x0000_i1197" DrawAspect="Content" ObjectID="_1556017005" r:id="rId354"/>
+          <o:OLEObject Type="Embed" ProgID="Equation.DSMT4" ShapeID="_x0000_i1197" DrawAspect="Content" ObjectID="_1556015085" r:id="rId354"/>
         </w:object>
       </w:r>
       <w:r>
@@ -26718,7 +26720,7 @@
           <v:shape id="_x0000_i1198" type="#_x0000_t75" style="width:63.75pt;height:14.25pt" o:ole="">
             <v:imagedata r:id="rId355" o:title=""/>
           </v:shape>
-          <o:OLEObject Type="Embed" ProgID="Equation.DSMT4" ShapeID="_x0000_i1198" DrawAspect="Content" ObjectID="_1556017006" r:id="rId356"/>
+          <o:OLEObject Type="Embed" ProgID="Equation.DSMT4" ShapeID="_x0000_i1198" DrawAspect="Content" ObjectID="_1556015086" r:id="rId356"/>
         </w:object>
       </w:r>
       <w:r>
@@ -26744,7 +26746,7 @@
           <v:shape id="_x0000_i1199" type="#_x0000_t75" style="width:63.75pt;height:14.25pt" o:ole="">
             <v:imagedata r:id="rId355" o:title=""/>
           </v:shape>
-          <o:OLEObject Type="Embed" ProgID="Equation.DSMT4" ShapeID="_x0000_i1199" DrawAspect="Content" ObjectID="_1556017007" r:id="rId357"/>
+          <o:OLEObject Type="Embed" ProgID="Equation.DSMT4" ShapeID="_x0000_i1199" DrawAspect="Content" ObjectID="_1556015087" r:id="rId357"/>
         </w:object>
       </w:r>
       <w:r>
@@ -26780,7 +26782,7 @@
           <v:shape id="_x0000_i1200" type="#_x0000_t75" style="width:62.25pt;height:14.25pt" o:ole="">
             <v:imagedata r:id="rId358" o:title=""/>
           </v:shape>
-          <o:OLEObject Type="Embed" ProgID="Equation.DSMT4" ShapeID="_x0000_i1200" DrawAspect="Content" ObjectID="_1556017008" r:id="rId359"/>
+          <o:OLEObject Type="Embed" ProgID="Equation.DSMT4" ShapeID="_x0000_i1200" DrawAspect="Content" ObjectID="_1556015088" r:id="rId359"/>
         </w:object>
       </w:r>
       <w:r>
@@ -26830,7 +26832,7 @@
           <v:shape id="_x0000_i1201" type="#_x0000_t75" style="width:68.25pt;height:14.25pt" o:ole="">
             <v:imagedata r:id="rId360" o:title=""/>
           </v:shape>
-          <o:OLEObject Type="Embed" ProgID="Equation.DSMT4" ShapeID="_x0000_i1201" DrawAspect="Content" ObjectID="_1556017009" r:id="rId361"/>
+          <o:OLEObject Type="Embed" ProgID="Equation.DSMT4" ShapeID="_x0000_i1201" DrawAspect="Content" ObjectID="_1556015089" r:id="rId361"/>
         </w:object>
       </w:r>
       <w:r>
@@ -27320,7 +27322,7 @@
                 <v:shape id="_x0000_i1202" type="#_x0000_t75" style="width:102.75pt;height:36.75pt" o:ole="">
                   <v:imagedata r:id="rId362" o:title=""/>
                 </v:shape>
-                <o:OLEObject Type="Embed" ProgID="Equation.DSMT4" ShapeID="_x0000_i1202" DrawAspect="Content" ObjectID="_1556017010" r:id="rId363"/>
+                <o:OLEObject Type="Embed" ProgID="Equation.DSMT4" ShapeID="_x0000_i1202" DrawAspect="Content" ObjectID="_1556015090" r:id="rId363"/>
               </w:object>
             </w:r>
           </w:p>
@@ -27420,7 +27422,7 @@
                 <v:shape id="_x0000_i1203" type="#_x0000_t75" style="width:123.75pt;height:41.25pt" o:ole="">
                   <v:imagedata r:id="rId364" o:title=""/>
                 </v:shape>
-                <o:OLEObject Type="Embed" ProgID="Equation.DSMT4" ShapeID="_x0000_i1203" DrawAspect="Content" ObjectID="_1556017011" r:id="rId365"/>
+                <o:OLEObject Type="Embed" ProgID="Equation.DSMT4" ShapeID="_x0000_i1203" DrawAspect="Content" ObjectID="_1556015091" r:id="rId365"/>
               </w:object>
             </w:r>
           </w:p>
@@ -27500,7 +27502,7 @@
           <v:shape id="_x0000_i1204" type="#_x0000_t75" style="width:24pt;height:18.75pt" o:ole="">
             <v:imagedata r:id="rId366" o:title=""/>
           </v:shape>
-          <o:OLEObject Type="Embed" ProgID="Equation.DSMT4" ShapeID="_x0000_i1204" DrawAspect="Content" ObjectID="_1556017012" r:id="rId367"/>
+          <o:OLEObject Type="Embed" ProgID="Equation.DSMT4" ShapeID="_x0000_i1204" DrawAspect="Content" ObjectID="_1556015092" r:id="rId367"/>
         </w:object>
       </w:r>
       <w:r>
@@ -27517,7 +27519,7 @@
           <v:shape id="_x0000_i1205" type="#_x0000_t75" style="width:21.75pt;height:18.75pt" o:ole="">
             <v:imagedata r:id="rId368" o:title=""/>
           </v:shape>
-          <o:OLEObject Type="Embed" ProgID="Equation.DSMT4" ShapeID="_x0000_i1205" DrawAspect="Content" ObjectID="_1556017013" r:id="rId369"/>
+          <o:OLEObject Type="Embed" ProgID="Equation.DSMT4" ShapeID="_x0000_i1205" DrawAspect="Content" ObjectID="_1556015093" r:id="rId369"/>
         </w:object>
       </w:r>
       <w:r>
@@ -27723,7 +27725,7 @@
                 <v:shape id="_x0000_i1206" type="#_x0000_t75" style="width:33.75pt;height:18.75pt" o:ole="">
                   <v:imagedata r:id="rId370" o:title=""/>
                 </v:shape>
-                <o:OLEObject Type="Embed" ProgID="Equation.DSMT4" ShapeID="_x0000_i1206" DrawAspect="Content" ObjectID="_1556017014" r:id="rId371"/>
+                <o:OLEObject Type="Embed" ProgID="Equation.DSMT4" ShapeID="_x0000_i1206" DrawAspect="Content" ObjectID="_1556015094" r:id="rId371"/>
               </w:object>
             </w:r>
           </w:p>
@@ -27748,7 +27750,7 @@
                 <v:shape id="_x0000_i1207" type="#_x0000_t75" style="width:30.75pt;height:18.75pt" o:ole="">
                   <v:imagedata r:id="rId372" o:title=""/>
                 </v:shape>
-                <o:OLEObject Type="Embed" ProgID="Equation.DSMT4" ShapeID="_x0000_i1207" DrawAspect="Content" ObjectID="_1556017015" r:id="rId373"/>
+                <o:OLEObject Type="Embed" ProgID="Equation.DSMT4" ShapeID="_x0000_i1207" DrawAspect="Content" ObjectID="_1556015095" r:id="rId373"/>
               </w:object>
             </w:r>
           </w:p>
@@ -29060,7 +29062,7 @@
                 <v:shape id="_x0000_i1208" type="#_x0000_t75" style="width:164.25pt;height:33.75pt" o:ole="">
                   <v:imagedata r:id="rId374" o:title=""/>
                 </v:shape>
-                <o:OLEObject Type="Embed" ProgID="Equation.DSMT4" ShapeID="_x0000_i1208" DrawAspect="Content" ObjectID="_1556017016" r:id="rId375"/>
+                <o:OLEObject Type="Embed" ProgID="Equation.DSMT4" ShapeID="_x0000_i1208" DrawAspect="Content" ObjectID="_1556015096" r:id="rId375"/>
               </w:object>
             </w:r>
           </w:p>
@@ -29100,7 +29102,7 @@
                 <v:shape id="_x0000_i1209" type="#_x0000_t75" style="width:207.75pt;height:41.25pt" o:ole="">
                   <v:imagedata r:id="rId376" o:title=""/>
                 </v:shape>
-                <o:OLEObject Type="Embed" ProgID="Equation.DSMT4" ShapeID="_x0000_i1209" DrawAspect="Content" ObjectID="_1556017017" r:id="rId377"/>
+                <o:OLEObject Type="Embed" ProgID="Equation.DSMT4" ShapeID="_x0000_i1209" DrawAspect="Content" ObjectID="_1556015097" r:id="rId377"/>
               </w:object>
             </w:r>
           </w:p>
@@ -29188,7 +29190,7 @@
                 <v:shape id="_x0000_i1210" type="#_x0000_t75" style="width:142.5pt;height:36.75pt" o:ole="">
                   <v:imagedata r:id="rId378" o:title=""/>
                 </v:shape>
-                <o:OLEObject Type="Embed" ProgID="Equation.DSMT4" ShapeID="_x0000_i1210" DrawAspect="Content" ObjectID="_1556017018" r:id="rId379"/>
+                <o:OLEObject Type="Embed" ProgID="Equation.DSMT4" ShapeID="_x0000_i1210" DrawAspect="Content" ObjectID="_1556015098" r:id="rId379"/>
               </w:object>
             </w:r>
           </w:p>
@@ -29231,7 +29233,7 @@
           <v:shape id="_x0000_i1211" type="#_x0000_t75" style="width:29.25pt;height:18.75pt" o:ole="">
             <v:imagedata r:id="rId380" o:title=""/>
           </v:shape>
-          <o:OLEObject Type="Embed" ProgID="Equation.DSMT4" ShapeID="_x0000_i1211" DrawAspect="Content" ObjectID="_1556017019" r:id="rId381"/>
+          <o:OLEObject Type="Embed" ProgID="Equation.DSMT4" ShapeID="_x0000_i1211" DrawAspect="Content" ObjectID="_1556015099" r:id="rId381"/>
         </w:object>
       </w:r>
       <w:r>
@@ -29266,7 +29268,7 @@
           <v:shape id="_x0000_i1212" type="#_x0000_t75" style="width:35.25pt;height:18.75pt" o:ole="">
             <v:imagedata r:id="rId382" o:title=""/>
           </v:shape>
-          <o:OLEObject Type="Embed" ProgID="Equation.DSMT4" ShapeID="_x0000_i1212" DrawAspect="Content" ObjectID="_1556017020" r:id="rId383"/>
+          <o:OLEObject Type="Embed" ProgID="Equation.DSMT4" ShapeID="_x0000_i1212" DrawAspect="Content" ObjectID="_1556015100" r:id="rId383"/>
         </w:object>
       </w:r>
       <w:r>
@@ -29295,7 +29297,7 @@
           <v:shape id="_x0000_i1213" type="#_x0000_t75" style="width:55.5pt;height:15.75pt" o:ole="">
             <v:imagedata r:id="rId384" o:title=""/>
           </v:shape>
-          <o:OLEObject Type="Embed" ProgID="Equation.DSMT4" ShapeID="_x0000_i1213" DrawAspect="Content" ObjectID="_1556017021" r:id="rId385"/>
+          <o:OLEObject Type="Embed" ProgID="Equation.DSMT4" ShapeID="_x0000_i1213" DrawAspect="Content" ObjectID="_1556015101" r:id="rId385"/>
         </w:object>
       </w:r>
       <w:r>
@@ -30293,7 +30295,7 @@
                 <v:shape id="_x0000_i1214" type="#_x0000_t75" style="width:327.75pt;height:2in" o:ole="">
                   <v:imagedata r:id="rId386" o:title=""/>
                 </v:shape>
-                <o:OLEObject Type="Embed" ProgID="Origin50.Graph" ShapeID="_x0000_i1214" DrawAspect="Content" ObjectID="_1556017022" r:id="rId387"/>
+                <o:OLEObject Type="Embed" ProgID="Origin50.Graph" ShapeID="_x0000_i1214" DrawAspect="Content" ObjectID="_1556015102" r:id="rId387"/>
               </w:object>
             </w:r>
           </w:p>
@@ -30361,7 +30363,7 @@
                 <v:shape id="_x0000_i1215" type="#_x0000_t75" style="width:327.75pt;height:2in" o:ole="">
                   <v:imagedata r:id="rId388" o:title=""/>
                 </v:shape>
-                <o:OLEObject Type="Embed" ProgID="Origin50.Graph" ShapeID="_x0000_i1215" DrawAspect="Content" ObjectID="_1556017023" r:id="rId389"/>
+                <o:OLEObject Type="Embed" ProgID="Origin50.Graph" ShapeID="_x0000_i1215" DrawAspect="Content" ObjectID="_1556015103" r:id="rId389"/>
               </w:object>
             </w:r>
           </w:p>
@@ -30426,7 +30428,7 @@
                 <v:shape id="_x0000_i1216" type="#_x0000_t75" style="width:327.75pt;height:2in" o:ole="">
                   <v:imagedata r:id="rId390" o:title=""/>
                 </v:shape>
-                <o:OLEObject Type="Embed" ProgID="Origin50.Graph" ShapeID="_x0000_i1216" DrawAspect="Content" ObjectID="_1556017024" r:id="rId391"/>
+                <o:OLEObject Type="Embed" ProgID="Origin50.Graph" ShapeID="_x0000_i1216" DrawAspect="Content" ObjectID="_1556015104" r:id="rId391"/>
               </w:object>
             </w:r>
           </w:p>
@@ -30621,7 +30623,7 @@
                 <v:shape id="_x0000_i1217" type="#_x0000_t75" style="width:327.75pt;height:230.25pt" o:ole="">
                   <v:imagedata r:id="rId392" o:title=""/>
                 </v:shape>
-                <o:OLEObject Type="Embed" ProgID="Origin50.Graph" ShapeID="_x0000_i1217" DrawAspect="Content" ObjectID="_1556017025" r:id="rId393"/>
+                <o:OLEObject Type="Embed" ProgID="Origin50.Graph" ShapeID="_x0000_i1217" DrawAspect="Content" ObjectID="_1556015105" r:id="rId393"/>
               </w:object>
             </w:r>
           </w:p>
@@ -30980,7 +30982,7 @@
                 <v:shape id="_x0000_i1218" type="#_x0000_t75" style="width:327.75pt;height:230.25pt" o:ole="">
                   <v:imagedata r:id="rId394" o:title=""/>
                 </v:shape>
-                <o:OLEObject Type="Embed" ProgID="Origin50.Graph" ShapeID="_x0000_i1218" DrawAspect="Content" ObjectID="_1556017026" r:id="rId395"/>
+                <o:OLEObject Type="Embed" ProgID="Origin50.Graph" ShapeID="_x0000_i1218" DrawAspect="Content" ObjectID="_1556015106" r:id="rId395"/>
               </w:object>
             </w:r>
           </w:p>
@@ -31492,7 +31494,7 @@
                 <v:shape id="_x0000_i1219" type="#_x0000_t75" style="width:55.5pt;height:12.75pt" o:ole="">
                   <v:imagedata r:id="rId396" o:title=""/>
                 </v:shape>
-                <o:OLEObject Type="Embed" ProgID="Equation.DSMT4" ShapeID="_x0000_i1219" DrawAspect="Content" ObjectID="_1556017027" r:id="rId397"/>
+                <o:OLEObject Type="Embed" ProgID="Equation.DSMT4" ShapeID="_x0000_i1219" DrawAspect="Content" ObjectID="_1556015107" r:id="rId397"/>
               </w:object>
             </w:r>
           </w:p>
@@ -31517,7 +31519,7 @@
                 <v:shape id="_x0000_i1220" type="#_x0000_t75" style="width:55.5pt;height:12.75pt" o:ole="">
                   <v:imagedata r:id="rId398" o:title=""/>
                 </v:shape>
-                <o:OLEObject Type="Embed" ProgID="Equation.DSMT4" ShapeID="_x0000_i1220" DrawAspect="Content" ObjectID="_1556017028" r:id="rId399"/>
+                <o:OLEObject Type="Embed" ProgID="Equation.DSMT4" ShapeID="_x0000_i1220" DrawAspect="Content" ObjectID="_1556015108" r:id="rId399"/>
               </w:object>
             </w:r>
           </w:p>
@@ -31542,7 +31544,7 @@
                 <v:shape id="_x0000_i1221" type="#_x0000_t75" style="width:33.75pt;height:12.75pt" o:ole="">
                   <v:imagedata r:id="rId400" o:title=""/>
                 </v:shape>
-                <o:OLEObject Type="Embed" ProgID="Equation.DSMT4" ShapeID="_x0000_i1221" DrawAspect="Content" ObjectID="_1556017029" r:id="rId401"/>
+                <o:OLEObject Type="Embed" ProgID="Equation.DSMT4" ShapeID="_x0000_i1221" DrawAspect="Content" ObjectID="_1556015109" r:id="rId401"/>
               </w:object>
             </w:r>
           </w:p>
@@ -31949,7 +31951,7 @@
                 <v:shape id="_x0000_i1222" type="#_x0000_t75" style="width:327.75pt;height:230.25pt" o:ole="">
                   <v:imagedata r:id="rId402" o:title=""/>
                 </v:shape>
-                <o:OLEObject Type="Embed" ProgID="Origin50.Graph" ShapeID="_x0000_i1222" DrawAspect="Content" ObjectID="_1556017030" r:id="rId403"/>
+                <o:OLEObject Type="Embed" ProgID="Origin50.Graph" ShapeID="_x0000_i1222" DrawAspect="Content" ObjectID="_1556015110" r:id="rId403"/>
               </w:object>
             </w:r>
           </w:p>
@@ -32203,7 +32205,7 @@
                 <v:shape id="_x0000_i1223" type="#_x0000_t75" style="width:327.75pt;height:230.25pt" o:ole="">
                   <v:imagedata r:id="rId404" o:title=""/>
                 </v:shape>
-                <o:OLEObject Type="Embed" ProgID="Origin50.Graph" ShapeID="_x0000_i1223" DrawAspect="Content" ObjectID="_1556017031" r:id="rId405"/>
+                <o:OLEObject Type="Embed" ProgID="Origin50.Graph" ShapeID="_x0000_i1223" DrawAspect="Content" ObjectID="_1556015111" r:id="rId405"/>
               </w:object>
             </w:r>
           </w:p>
@@ -32766,7 +32768,7 @@
           <v:shape id="_x0000_i1224" type="#_x0000_t75" style="width:80.25pt;height:15.75pt" o:ole="">
             <v:imagedata r:id="rId407" o:title=""/>
           </v:shape>
-          <o:OLEObject Type="Embed" ProgID="Equation.DSMT4" ShapeID="_x0000_i1224" DrawAspect="Content" ObjectID="_1556017032" r:id="rId408"/>
+          <o:OLEObject Type="Embed" ProgID="Equation.DSMT4" ShapeID="_x0000_i1224" DrawAspect="Content" ObjectID="_1556015112" r:id="rId408"/>
         </w:object>
       </w:r>
       <w:r>
@@ -32798,7 +32800,7 @@
           <v:shape id="_x0000_i1225" type="#_x0000_t75" style="width:18.75pt;height:14.25pt" o:ole="">
             <v:imagedata r:id="rId409" o:title=""/>
           </v:shape>
-          <o:OLEObject Type="Embed" ProgID="Equation.DSMT4" ShapeID="_x0000_i1225" DrawAspect="Content" ObjectID="_1556017033" r:id="rId410"/>
+          <o:OLEObject Type="Embed" ProgID="Equation.DSMT4" ShapeID="_x0000_i1225" DrawAspect="Content" ObjectID="_1556015113" r:id="rId410"/>
         </w:object>
       </w:r>
       <w:r>
@@ -32897,7 +32899,7 @@
                 <v:shape id="_x0000_i1226" type="#_x0000_t75" style="width:400.5pt;height:227.25pt" o:ole="">
                   <v:imagedata r:id="rId411" o:title=""/>
                 </v:shape>
-                <o:OLEObject Type="Embed" ProgID="Visio.Drawing.11" ShapeID="_x0000_i1226" DrawAspect="Content" ObjectID="_1556017034" r:id="rId412"/>
+                <o:OLEObject Type="Embed" ProgID="Visio.Drawing.11" ShapeID="_x0000_i1226" DrawAspect="Content" ObjectID="_1556015114" r:id="rId412"/>
               </w:object>
             </w:r>
           </w:p>
@@ -33125,7 +33127,7 @@
                 <v:shape id="_x0000_i1227" type="#_x0000_t75" style="width:203.25pt;height:2in" o:ole="">
                   <v:imagedata r:id="rId413" o:title=""/>
                 </v:shape>
-                <o:OLEObject Type="Embed" ProgID="Visio.Drawing.11" ShapeID="_x0000_i1227" DrawAspect="Content" ObjectID="_1556017035" r:id="rId414"/>
+                <o:OLEObject Type="Embed" ProgID="Visio.Drawing.11" ShapeID="_x0000_i1227" DrawAspect="Content" ObjectID="_1556015115" r:id="rId414"/>
               </w:object>
             </w:r>
           </w:p>
@@ -33223,8 +33225,8 @@
         <w:pStyle w:val="2"/>
         <w:spacing w:before="223" w:after="223"/>
       </w:pPr>
-      <w:bookmarkStart w:id="226" w:name="_Toc478361019"/>
-      <w:bookmarkStart w:id="227" w:name="_Toc482270094"/>
+      <w:bookmarkStart w:id="226" w:name="_Toc482270094"/>
+      <w:bookmarkStart w:id="227" w:name="_Toc478361019"/>
       <w:bookmarkEnd w:id="221"/>
       <w:bookmarkEnd w:id="222"/>
       <w:r>
@@ -33257,7 +33259,7 @@
       <w:r>
         <w:t>并行</w:t>
       </w:r>
-      <w:bookmarkEnd w:id="227"/>
+      <w:bookmarkEnd w:id="226"/>
     </w:p>
     <w:p>
       <w:pPr>
@@ -33540,7 +33542,7 @@
                 <v:shape id="_x0000_i1228" type="#_x0000_t75" style="width:436.5pt;height:202.5pt" o:ole="">
                   <v:imagedata r:id="rId415" o:title=""/>
                 </v:shape>
-                <o:OLEObject Type="Embed" ProgID="Visio.Drawing.11" ShapeID="_x0000_i1228" DrawAspect="Content" ObjectID="_1556017036" r:id="rId416"/>
+                <o:OLEObject Type="Embed" ProgID="Visio.Drawing.11" ShapeID="_x0000_i1228" DrawAspect="Content" ObjectID="_1556015116" r:id="rId416"/>
               </w:object>
             </w:r>
           </w:p>
@@ -33992,7 +33994,7 @@
                 <v:shape id="_x0000_i1229" type="#_x0000_t75" style="width:368.25pt;height:579pt" o:ole="">
                   <v:imagedata r:id="rId417" o:title=""/>
                 </v:shape>
-                <o:OLEObject Type="Embed" ProgID="Visio.Drawing.11" ShapeID="_x0000_i1229" DrawAspect="Content" ObjectID="_1556017037" r:id="rId418"/>
+                <o:OLEObject Type="Embed" ProgID="Visio.Drawing.11" ShapeID="_x0000_i1229" DrawAspect="Content" ObjectID="_1556015117" r:id="rId418"/>
               </w:object>
             </w:r>
           </w:p>
@@ -34942,10 +34944,10 @@
             </w:pPr>
             <w:r>
               <w:object w:dxaOrig="1420" w:dyaOrig="760">
-                <v:shape id="_x0000_i1236" type="#_x0000_t75" style="width:71.25pt;height:37.5pt" o:ole="">
+                <v:shape id="_x0000_i1230" type="#_x0000_t75" style="width:71.25pt;height:37.5pt" o:ole="">
                   <v:imagedata r:id="rId419" o:title=""/>
                 </v:shape>
-                <o:OLEObject Type="Embed" ProgID="Equation.3" ShapeID="_x0000_i1236" DrawAspect="Content" ObjectID="_1556017038" r:id="rId420"/>
+                <o:OLEObject Type="Embed" ProgID="Equation.3" ShapeID="_x0000_i1230" DrawAspect="Content" ObjectID="_1556015118" r:id="rId420"/>
               </w:object>
             </w:r>
           </w:p>
@@ -35049,7 +35051,7 @@
       </w:pPr>
       <w:bookmarkStart w:id="230" w:name="_Toc478361024"/>
       <w:bookmarkStart w:id="231" w:name="_Toc482270095"/>
-      <w:bookmarkEnd w:id="226"/>
+      <w:bookmarkEnd w:id="227"/>
       <w:r>
         <w:t>并行化</w:t>
       </w:r>
@@ -35522,10 +35524,10 @@
             </w:pPr>
             <w:r>
               <w:object w:dxaOrig="6541" w:dyaOrig="4605">
-                <v:shape id="_x0000_i1230" type="#_x0000_t75" style="width:327.75pt;height:230.25pt" o:ole="">
+                <v:shape id="_x0000_i1231" type="#_x0000_t75" style="width:327.75pt;height:230.25pt" o:ole="">
                   <v:imagedata r:id="rId421" o:title=""/>
                 </v:shape>
-                <o:OLEObject Type="Embed" ProgID="Origin50.Graph" ShapeID="_x0000_i1230" DrawAspect="Content" ObjectID="_1556017039" r:id="rId422"/>
+                <o:OLEObject Type="Embed" ProgID="Origin50.Graph" ShapeID="_x0000_i1231" DrawAspect="Content" ObjectID="_1556015119" r:id="rId422"/>
               </w:object>
             </w:r>
           </w:p>
@@ -35835,10 +35837,10 @@
             </w:pPr>
             <w:r>
               <w:object w:dxaOrig="6541" w:dyaOrig="4605">
-                <v:shape id="_x0000_i1231" type="#_x0000_t75" style="width:327.75pt;height:230.25pt" o:ole="">
+                <v:shape id="_x0000_i1232" type="#_x0000_t75" style="width:327.75pt;height:230.25pt" o:ole="">
                   <v:imagedata r:id="rId423" o:title=""/>
                 </v:shape>
-                <o:OLEObject Type="Embed" ProgID="Origin50.Graph" ShapeID="_x0000_i1231" DrawAspect="Content" ObjectID="_1556017040" r:id="rId424"/>
+                <o:OLEObject Type="Embed" ProgID="Origin50.Graph" ShapeID="_x0000_i1232" DrawAspect="Content" ObjectID="_1556015120" r:id="rId424"/>
               </w:object>
             </w:r>
           </w:p>
@@ -35937,8 +35939,8 @@
         <w:t>并行能够提高模型的可扩展性，能够应对海量数据场景下的推荐任务。</w:t>
       </w:r>
     </w:p>
-    <w:bookmarkEnd w:id="173"/>
     <w:bookmarkEnd w:id="174"/>
+    <w:bookmarkEnd w:id="175"/>
     <w:p>
       <w:pPr>
         <w:pStyle w:val="5"/>
@@ -36492,10 +36494,10 @@
             </w:pPr>
             <w:r>
               <w:object w:dxaOrig="4431" w:dyaOrig="3467">
-                <v:shape id="_x0000_i1232" type="#_x0000_t75" style="width:188.25pt;height:147pt" o:ole="">
+                <v:shape id="_x0000_i1233" type="#_x0000_t75" style="width:188.25pt;height:147pt" o:ole="">
                   <v:imagedata r:id="rId426" o:title=""/>
                 </v:shape>
-                <o:OLEObject Type="Embed" ProgID="Visio.Drawing.11" ShapeID="_x0000_i1232" DrawAspect="Content" ObjectID="_1556017041" r:id="rId427"/>
+                <o:OLEObject Type="Embed" ProgID="Visio.Drawing.11" ShapeID="_x0000_i1233" DrawAspect="Content" ObjectID="_1556015121" r:id="rId427"/>
               </w:object>
             </w:r>
           </w:p>
@@ -36713,10 +36715,10 @@
             </w:pPr>
             <w:r>
               <w:object w:dxaOrig="3260" w:dyaOrig="680">
-                <v:shape id="_x0000_i1233" type="#_x0000_t75" style="width:162.75pt;height:34.5pt" o:ole="">
+                <v:shape id="_x0000_i1234" type="#_x0000_t75" style="width:162.75pt;height:34.5pt" o:ole="">
                   <v:imagedata r:id="rId428" o:title=""/>
                 </v:shape>
-                <o:OLEObject Type="Embed" ProgID="Equation.DSMT4" ShapeID="_x0000_i1233" DrawAspect="Content" ObjectID="_1556017042" r:id="rId429"/>
+                <o:OLEObject Type="Embed" ProgID="Equation.DSMT4" ShapeID="_x0000_i1234" DrawAspect="Content" ObjectID="_1556015122" r:id="rId429"/>
               </w:object>
             </w:r>
           </w:p>
@@ -36775,10 +36777,10 @@
             </w:pPr>
             <w:r>
               <w:object w:dxaOrig="2560" w:dyaOrig="620">
-                <v:shape id="_x0000_i1234" type="#_x0000_t75" style="width:128.25pt;height:30.75pt" o:ole="">
+                <v:shape id="_x0000_i1235" type="#_x0000_t75" style="width:128.25pt;height:30.75pt" o:ole="">
                   <v:imagedata r:id="rId430" o:title=""/>
                 </v:shape>
-                <o:OLEObject Type="Embed" ProgID="Equation.DSMT4" ShapeID="_x0000_i1234" DrawAspect="Content" ObjectID="_1556017043" r:id="rId431"/>
+                <o:OLEObject Type="Embed" ProgID="Equation.DSMT4" ShapeID="_x0000_i1235" DrawAspect="Content" ObjectID="_1556015123" r:id="rId431"/>
               </w:object>
             </w:r>
           </w:p>
@@ -39536,10 +39538,10 @@
             </w:pPr>
             <w:r>
               <w:object w:dxaOrig="6290" w:dyaOrig="8842">
-                <v:shape id="_x0000_i1235" type="#_x0000_t75" style="width:329.25pt;height:444pt" o:ole="">
+                <v:shape id="_x0000_i1236" type="#_x0000_t75" style="width:329.25pt;height:444pt" o:ole="">
                   <v:imagedata r:id="rId433" o:title=""/>
                 </v:shape>
-                <o:OLEObject Type="Embed" ProgID="Visio.Drawing.11" ShapeID="_x0000_i1235" DrawAspect="Content" ObjectID="_1556017044" r:id="rId434"/>
+                <o:OLEObject Type="Embed" ProgID="Visio.Drawing.11" ShapeID="_x0000_i1236" DrawAspect="Content" ObjectID="_1556015124" r:id="rId434"/>
               </w:object>
             </w:r>
           </w:p>
@@ -42360,9 +42362,9 @@
         </w:numPr>
         <w:spacing w:before="447" w:after="357"/>
       </w:pPr>
-      <w:bookmarkStart w:id="386" w:name="_Toc476341227"/>
-      <w:bookmarkStart w:id="387" w:name="_Toc476602642"/>
-      <w:bookmarkStart w:id="388" w:name="_Toc482270112"/>
+      <w:bookmarkStart w:id="386" w:name="_Toc482270112"/>
+      <w:bookmarkStart w:id="387" w:name="_Toc476341227"/>
+      <w:bookmarkStart w:id="388" w:name="_Toc476602642"/>
       <w:r>
         <w:rPr>
           <w:rFonts w:hint="eastAsia"/>
@@ -42370,7 +42372,7 @@
         <w:lastRenderedPageBreak/>
         <w:t>攻读硕士学位期间承担的科研任务与主要成果</w:t>
       </w:r>
-      <w:bookmarkEnd w:id="388"/>
+      <w:bookmarkEnd w:id="386"/>
     </w:p>
     <w:p>
       <w:pPr>
@@ -42392,9 +42394,6 @@
       <w:pPr>
         <w:pStyle w:val="5"/>
         <w:ind w:firstLineChars="0" w:firstLine="0"/>
-        <w:rPr>
-          <w:rFonts w:hint="eastAsia"/>
-        </w:rPr>
       </w:pPr>
       <w:r>
         <w:rPr>
@@ -42525,7 +42524,6 @@
         <w:snapToGrid w:val="0"/>
         <w:spacing w:before="100" w:after="100" w:line="440" w:lineRule="exact"/>
         <w:rPr>
-          <w:rFonts w:hint="eastAsia"/>
           <w:b/>
         </w:rPr>
       </w:pPr>
@@ -42553,9 +42551,8 @@
     </w:p>
     <w:p>
       <w:pPr>
-        <w:adjustRightInd w:val="0"/>
-        <w:snapToGrid w:val="0"/>
-        <w:spacing w:before="100" w:after="100" w:line="440" w:lineRule="exact"/>
+        <w:pStyle w:val="5"/>
+        <w:ind w:firstLineChars="0" w:firstLine="0"/>
         <w:rPr>
           <w:b/>
         </w:rPr>
@@ -42733,8 +42730,8 @@
       <w:r>
         <w:t>谢</w:t>
       </w:r>
-      <w:bookmarkEnd w:id="386"/>
       <w:bookmarkEnd w:id="387"/>
+      <w:bookmarkEnd w:id="388"/>
       <w:bookmarkEnd w:id="389"/>
     </w:p>
     <w:p>
@@ -43458,7 +43455,7 @@
             <w:noProof/>
             <w:lang w:val="zh-CN"/>
           </w:rPr>
-          <w:t>III</w:t>
+          <w:t>I</w:t>
         </w:r>
         <w:r>
           <w:rPr>
@@ -43583,7 +43580,7 @@
         <w:rFonts w:ascii="Times New Roman" w:hAnsi="Times New Roman" w:cs="Times New Roman"/>
         <w:noProof/>
       </w:rPr>
-      <w:t>20</w:t>
+      <w:t>58</w:t>
     </w:r>
     <w:r>
       <w:rPr>
@@ -43658,7 +43655,7 @@
             <w:noProof/>
             <w:lang w:val="zh-CN"/>
           </w:rPr>
-          <w:t>21</w:t>
+          <w:t>59</w:t>
         </w:r>
         <w:r>
           <w:rPr>

</xml_diff>